<commit_message>
Documentation & Sql Script Updated!
</commit_message>
<xml_diff>
--- a/pre-test-jan/Documentation/Online Booking System Software Requirement Specification Document.docx
+++ b/pre-test-jan/Documentation/Online Booking System Software Requirement Specification Document.docx
@@ -20,16 +20,7 @@
           <w:sz w:val="52"/>
           <w:szCs w:val="52"/>
         </w:rPr>
-        <w:t xml:space="preserve">Online Booking System </w:t>
-      </w:r>
-      <w:r>
-        <w:rPr>
-          <w:rFonts w:asciiTheme="minorHAnsi" w:hAnsiTheme="minorHAnsi" w:cstheme="minorHAnsi"/>
-          <w:color w:val="000000"/>
-          <w:sz w:val="52"/>
-          <w:szCs w:val="52"/>
-        </w:rPr>
-        <w:t>Software Requirement Specification Document</w:t>
+        <w:t>Online Booking System Software Requirement Specification Document</w:t>
       </w:r>
     </w:p>
     <w:p>
@@ -72,42 +63,7 @@
           <w:rFonts w:eastAsia="Times New Roman" w:cstheme="minorHAnsi"/>
           <w:color w:val="000000"/>
         </w:rPr>
-        <w:t xml:space="preserve">One hospital in Bhutan wants to keep their doctors and patients visiting and prescriptions online to track the medication and the treatment summary. The patient will be able to book online appointments to the hospital's doctors with their symptoms and running medications. Once the patient confirms the slot of appointments of the doctors, the </w:t>
-      </w:r>
-      <w:r>
-        <w:rPr>
-          <w:rFonts w:eastAsia="Times New Roman" w:cstheme="minorHAnsi"/>
-          <w:color w:val="000000"/>
-        </w:rPr>
-        <w:t>doctor’s</w:t>
-      </w:r>
-      <w:r>
-        <w:rPr>
-          <w:rFonts w:eastAsia="Times New Roman" w:cstheme="minorHAnsi"/>
-          <w:color w:val="000000"/>
-        </w:rPr>
-        <w:t xml:space="preserve"> secretary will be able to check the patients details before they confirm the patient visit. The payments will be online after the secretary confirms the appointments. The hospital management will be able to see the reports for patient visit and the deposit of the</w:t>
-      </w:r>
-      <w:r>
-        <w:rPr>
-          <w:rFonts w:eastAsia="Times New Roman" w:cstheme="minorHAnsi"/>
-          <w:color w:val="000000"/>
-        </w:rPr>
-        <w:t xml:space="preserve"> patient</w:t>
-      </w:r>
-      <w:r>
-        <w:rPr>
-          <w:rFonts w:eastAsia="Times New Roman" w:cstheme="minorHAnsi"/>
-          <w:color w:val="000000"/>
-        </w:rPr>
-        <w:t>. Once the doctor has seen the patient, he will write the prescription advice and this prescription advice can be visited later by the doctor and patient and management</w:t>
-      </w:r>
-      <w:r>
-        <w:rPr>
-          <w:rFonts w:eastAsia="Times New Roman" w:cstheme="minorHAnsi"/>
-          <w:color w:val="000000"/>
-        </w:rPr>
-        <w:t>.</w:t>
+        <w:t>One hospital in Bhutan wants to keep their doctors and patients visiting and prescriptions online to track the medication and the treatment summary. The patient will be able to book online appointments to the hospital's doctors with their symptoms and running medications. Once the patient confirms the slot of appointments of the doctors, the doctor’s secretary will be able to check the patients details before they confirm the patient visit. The payments will be online after the secretary confirms the appointments. The hospital management will be able to see the reports for patient visit and the deposit of the patient. Once the doctor has seen the patient, he will write the prescription advice and this prescription advice can be visited later by the doctor and patient and management.</w:t>
       </w:r>
     </w:p>
     <w:p>
@@ -144,101 +100,59 @@
           <w:rFonts w:eastAsia="Times New Roman" w:cstheme="minorHAnsi"/>
           <w:color w:val="000000"/>
         </w:rPr>
-        <w:t xml:space="preserve">We will develop an application that will provide a login page for </w:t>
+        <w:t>We will develop an application that will provide a login page for patient, the system will register the patient from a registration page. The patient will provide an address, gender, and mobile number on the registration form. All the forms will have validations. There will be a safe routing system so no one can enter the dashboard without login.</w:t>
       </w:r>
       <w:r>
         <w:rPr>
           <w:rFonts w:eastAsia="Times New Roman" w:cstheme="minorHAnsi"/>
           <w:color w:val="000000"/>
         </w:rPr>
-        <w:t>patient</w:t>
+        <w:t xml:space="preserve"> Only Admin can register new doctor, employee. On patient’s dashboard patient can take appointment and also can see previous treatment and medicines. Patient can pay fees after doctor’s secretary approves the appointment. On doctor</w:t>
       </w:r>
       <w:r>
         <w:rPr>
           <w:rFonts w:eastAsia="Times New Roman" w:cstheme="minorHAnsi"/>
           <w:color w:val="000000"/>
         </w:rPr>
-        <w:t xml:space="preserve">, the system will register the </w:t>
+        <w:t>’</w:t>
       </w:r>
       <w:r>
         <w:rPr>
           <w:rFonts w:eastAsia="Times New Roman" w:cstheme="minorHAnsi"/>
           <w:color w:val="000000"/>
         </w:rPr>
-        <w:t>patient</w:t>
+        <w:t>s dashboard doctor can see appointments and patient</w:t>
       </w:r>
       <w:r>
         <w:rPr>
           <w:rFonts w:eastAsia="Times New Roman" w:cstheme="minorHAnsi"/>
           <w:color w:val="000000"/>
         </w:rPr>
-        <w:t xml:space="preserve"> from a registration page. The </w:t>
+        <w:t>’</w:t>
       </w:r>
       <w:r>
         <w:rPr>
           <w:rFonts w:eastAsia="Times New Roman" w:cstheme="minorHAnsi"/>
           <w:color w:val="000000"/>
         </w:rPr>
-        <w:t>patient</w:t>
+        <w:t>s medical details. Admin can see total registered patients, employee and doctor</w:t>
       </w:r>
       <w:r>
         <w:rPr>
           <w:rFonts w:eastAsia="Times New Roman" w:cstheme="minorHAnsi"/>
           <w:color w:val="000000"/>
         </w:rPr>
-        <w:t xml:space="preserve"> will provide an address, gender, and mobile number on the registration form. All the forms will have validations. There will be a safe routing system so no one can enter the dashboard without login.</w:t>
-      </w:r>
-      <w:r>
+        <w:t xml:space="preserve">s count on dashboard. Admin can remove any doctor &amp; any patient. </w:t>
+      </w:r>
+    </w:p>
+    <w:p>
+      <w:pPr>
+        <w:spacing w:after="0" w:line="240" w:lineRule="auto"/>
+        <w:jc w:val="both"/>
         <w:rPr>
           <w:rFonts w:eastAsia="Times New Roman" w:cstheme="minorHAnsi"/>
           <w:color w:val="000000"/>
         </w:rPr>
-        <w:t xml:space="preserve"> Only Admin can register new doctor, employee. On patient’s dashboard patient can take appointment and also can see previous treatment and medicines. Patient can pay fees after doctor’s secretary approves the appointment. On doctor</w:t>
-      </w:r>
-      <w:r>
-        <w:rPr>
-          <w:rFonts w:eastAsia="Times New Roman" w:cstheme="minorHAnsi"/>
-          <w:color w:val="000000"/>
-        </w:rPr>
-        <w:t>’</w:t>
-      </w:r>
-      <w:r>
-        <w:rPr>
-          <w:rFonts w:eastAsia="Times New Roman" w:cstheme="minorHAnsi"/>
-          <w:color w:val="000000"/>
-        </w:rPr>
-        <w:t>s dashboard doctor can see appointments and patient</w:t>
-      </w:r>
-      <w:r>
-        <w:rPr>
-          <w:rFonts w:eastAsia="Times New Roman" w:cstheme="minorHAnsi"/>
-          <w:color w:val="000000"/>
-        </w:rPr>
-        <w:t>’</w:t>
-      </w:r>
-      <w:r>
-        <w:rPr>
-          <w:rFonts w:eastAsia="Times New Roman" w:cstheme="minorHAnsi"/>
-          <w:color w:val="000000"/>
-        </w:rPr>
-        <w:t>s medical details. Admin can see total registered patients, employee and doctor</w:t>
-      </w:r>
-      <w:r>
-        <w:rPr>
-          <w:rFonts w:eastAsia="Times New Roman" w:cstheme="minorHAnsi"/>
-          <w:color w:val="000000"/>
-        </w:rPr>
-        <w:t xml:space="preserve">s count on dashboard. Admin can remove any doctor &amp; any patient. </w:t>
-      </w:r>
-    </w:p>
-    <w:p>
-      <w:pPr>
-        <w:spacing w:after="0" w:line="240" w:lineRule="auto"/>
-        <w:jc w:val="both"/>
-        <w:rPr>
-          <w:rFonts w:eastAsia="Times New Roman" w:cstheme="minorHAnsi"/>
-          <w:color w:val="000000"/>
-        </w:rPr>
       </w:pPr>
     </w:p>
     <w:p>
@@ -277,6 +191,62 @@
           <w:rFonts w:cstheme="minorHAnsi"/>
         </w:rPr>
       </w:pPr>
+      <w:r>
+        <w:rPr>
+          <w:rFonts w:cstheme="minorHAnsi"/>
+          <w:noProof/>
+          <w:color w:val="000000"/>
+          <w:bdr w:val="none" w:sz="0" w:space="0" w:color="auto" w:frame="1"/>
+        </w:rPr>
+        <w:drawing>
+          <wp:inline distT="0" distB="0" distL="0" distR="0" wp14:anchorId="7BF2FA7F" wp14:editId="544DCF7E">
+            <wp:extent cx="4483100" cy="2603500"/>
+            <wp:effectExtent l="0" t="0" r="0" b="6350"/>
+            <wp:docPr id="1" name="Picture 1"/>
+            <wp:cNvGraphicFramePr>
+              <a:graphicFrameLocks xmlns:a="http://schemas.openxmlformats.org/drawingml/2006/main" noChangeAspect="1"/>
+            </wp:cNvGraphicFramePr>
+            <a:graphic xmlns:a="http://schemas.openxmlformats.org/drawingml/2006/main">
+              <a:graphicData uri="http://schemas.openxmlformats.org/drawingml/2006/picture">
+                <pic:pic xmlns:pic="http://schemas.openxmlformats.org/drawingml/2006/picture">
+                  <pic:nvPicPr>
+                    <pic:cNvPr id="0" name="Picture 1"/>
+                    <pic:cNvPicPr>
+                      <a:picLocks noChangeAspect="1" noChangeArrowheads="1"/>
+                    </pic:cNvPicPr>
+                  </pic:nvPicPr>
+                  <pic:blipFill>
+                    <a:blip r:embed="rId5">
+                      <a:extLst>
+                        <a:ext uri="{28A0092B-C50C-407E-A947-70E740481C1C}">
+                          <a14:useLocalDpi xmlns:a14="http://schemas.microsoft.com/office/drawing/2010/main" val="0"/>
+                        </a:ext>
+                      </a:extLst>
+                    </a:blip>
+                    <a:srcRect/>
+                    <a:stretch>
+                      <a:fillRect/>
+                    </a:stretch>
+                  </pic:blipFill>
+                  <pic:spPr bwMode="auto">
+                    <a:xfrm>
+                      <a:off x="0" y="0"/>
+                      <a:ext cx="4483100" cy="2603500"/>
+                    </a:xfrm>
+                    <a:prstGeom prst="rect">
+                      <a:avLst/>
+                    </a:prstGeom>
+                    <a:noFill/>
+                    <a:ln>
+                      <a:noFill/>
+                    </a:ln>
+                  </pic:spPr>
+                </pic:pic>
+              </a:graphicData>
+            </a:graphic>
+          </wp:inline>
+        </w:drawing>
+      </w:r>
     </w:p>
     <w:p>
       <w:pPr>
@@ -289,13 +259,7 @@
         <w:rPr>
           <w:rFonts w:asciiTheme="minorHAnsi" w:hAnsiTheme="minorHAnsi" w:cstheme="minorHAnsi"/>
         </w:rPr>
-        <w:t>UI Design</w:t>
-      </w:r>
-      <w:r>
-        <w:rPr>
-          <w:rFonts w:asciiTheme="minorHAnsi" w:hAnsiTheme="minorHAnsi" w:cstheme="minorHAnsi"/>
-        </w:rPr>
-        <w:t>:</w:t>
+        <w:t>UI Design:</w:t>
       </w:r>
     </w:p>
     <w:p>
@@ -318,13 +282,6 @@
         </w:rPr>
         <w:t>Database Design:</w:t>
       </w:r>
-    </w:p>
-    <w:p>
-      <w:pPr>
-        <w:rPr>
-          <w:rFonts w:cstheme="minorHAnsi"/>
-        </w:rPr>
-      </w:pPr>
     </w:p>
     <w:p>
       <w:pPr>
@@ -338,19 +295,3713 @@
         <w:rPr>
           <w:rFonts w:asciiTheme="minorHAnsi" w:hAnsiTheme="minorHAnsi" w:cstheme="minorHAnsi"/>
         </w:rPr>
-        <w:t xml:space="preserve">Table </w:t>
-      </w:r>
-      <w:r>
-        <w:rPr>
-          <w:rFonts w:asciiTheme="minorHAnsi" w:hAnsiTheme="minorHAnsi" w:cstheme="minorHAnsi"/>
-        </w:rPr>
-        <w:t>Name:</w:t>
-      </w:r>
-    </w:p>
-    <w:p>
-      <w:pPr>
-        <w:rPr>
-          <w:rFonts w:cstheme="minorHAnsi"/>
+        <w:t>Table Name:</w:t>
+      </w:r>
+    </w:p>
+    <w:p>
+      <w:pPr>
+        <w:pStyle w:val="NormalWeb"/>
+        <w:numPr>
+          <w:ilvl w:val="0"/>
+          <w:numId w:val="6"/>
+        </w:numPr>
+        <w:spacing w:before="0" w:beforeAutospacing="0" w:after="0" w:afterAutospacing="0"/>
+        <w:textAlignment w:val="baseline"/>
+        <w:rPr>
+          <w:rFonts w:asciiTheme="minorHAnsi" w:hAnsiTheme="minorHAnsi" w:cstheme="minorHAnsi"/>
+          <w:color w:val="000000"/>
+          <w:sz w:val="22"/>
+          <w:szCs w:val="22"/>
+        </w:rPr>
+      </w:pPr>
+      <w:r>
+        <w:rPr>
+          <w:rFonts w:asciiTheme="minorHAnsi" w:hAnsiTheme="minorHAnsi" w:cstheme="minorHAnsi"/>
+          <w:color w:val="000000"/>
+          <w:sz w:val="22"/>
+          <w:szCs w:val="22"/>
+        </w:rPr>
+        <w:t>User</w:t>
+      </w:r>
+      <w:r>
+        <w:rPr>
+          <w:rFonts w:asciiTheme="minorHAnsi" w:hAnsiTheme="minorHAnsi" w:cstheme="minorHAnsi"/>
+          <w:color w:val="000000"/>
+          <w:sz w:val="22"/>
+          <w:szCs w:val="22"/>
+        </w:rPr>
+        <w:t xml:space="preserve"> Table</w:t>
+      </w:r>
+    </w:p>
+    <w:p>
+      <w:pPr>
+        <w:pStyle w:val="NormalWeb"/>
+        <w:numPr>
+          <w:ilvl w:val="1"/>
+          <w:numId w:val="6"/>
+        </w:numPr>
+        <w:spacing w:before="0" w:beforeAutospacing="0" w:after="0" w:afterAutospacing="0"/>
+        <w:jc w:val="both"/>
+        <w:textAlignment w:val="baseline"/>
+        <w:rPr>
+          <w:rFonts w:asciiTheme="minorHAnsi" w:hAnsiTheme="minorHAnsi" w:cstheme="minorHAnsi"/>
+          <w:color w:val="000000"/>
+          <w:sz w:val="22"/>
+          <w:szCs w:val="22"/>
+        </w:rPr>
+      </w:pPr>
+      <w:proofErr w:type="spellStart"/>
+      <w:r>
+        <w:rPr>
+          <w:rFonts w:asciiTheme="minorHAnsi" w:hAnsiTheme="minorHAnsi" w:cstheme="minorHAnsi"/>
+          <w:color w:val="000000"/>
+          <w:sz w:val="22"/>
+          <w:szCs w:val="22"/>
+        </w:rPr>
+        <w:t>O</w:t>
+      </w:r>
+      <w:r>
+        <w:rPr>
+          <w:rFonts w:asciiTheme="minorHAnsi" w:hAnsiTheme="minorHAnsi" w:cstheme="minorHAnsi"/>
+          <w:color w:val="000000"/>
+          <w:sz w:val="22"/>
+          <w:szCs w:val="22"/>
+        </w:rPr>
+        <w:t>Id</w:t>
+      </w:r>
+      <w:proofErr w:type="spellEnd"/>
+      <w:r>
+        <w:rPr>
+          <w:rFonts w:asciiTheme="minorHAnsi" w:hAnsiTheme="minorHAnsi" w:cstheme="minorHAnsi"/>
+          <w:color w:val="000000"/>
+          <w:sz w:val="22"/>
+          <w:szCs w:val="22"/>
+        </w:rPr>
+        <w:t xml:space="preserve"> </w:t>
+      </w:r>
+      <w:r>
+        <w:rPr>
+          <w:rFonts w:asciiTheme="minorHAnsi" w:hAnsiTheme="minorHAnsi" w:cstheme="minorHAnsi"/>
+          <w:color w:val="000000"/>
+          <w:sz w:val="22"/>
+          <w:szCs w:val="22"/>
+        </w:rPr>
+        <w:t>(</w:t>
+      </w:r>
+      <w:r>
+        <w:rPr>
+          <w:rFonts w:asciiTheme="minorHAnsi" w:hAnsiTheme="minorHAnsi" w:cstheme="minorHAnsi"/>
+          <w:color w:val="000000"/>
+          <w:sz w:val="22"/>
+          <w:szCs w:val="22"/>
+        </w:rPr>
+        <w:t>int</w:t>
+      </w:r>
+      <w:r>
+        <w:rPr>
+          <w:rFonts w:asciiTheme="minorHAnsi" w:hAnsiTheme="minorHAnsi" w:cstheme="minorHAnsi"/>
+          <w:color w:val="000000"/>
+          <w:sz w:val="22"/>
+          <w:szCs w:val="22"/>
+        </w:rPr>
+        <w:t>)</w:t>
+      </w:r>
+    </w:p>
+    <w:p>
+      <w:pPr>
+        <w:pStyle w:val="NormalWeb"/>
+        <w:numPr>
+          <w:ilvl w:val="1"/>
+          <w:numId w:val="6"/>
+        </w:numPr>
+        <w:spacing w:before="0" w:beforeAutospacing="0" w:after="0" w:afterAutospacing="0"/>
+        <w:jc w:val="both"/>
+        <w:textAlignment w:val="baseline"/>
+        <w:rPr>
+          <w:rFonts w:asciiTheme="minorHAnsi" w:hAnsiTheme="minorHAnsi" w:cstheme="minorHAnsi"/>
+          <w:color w:val="000000"/>
+          <w:sz w:val="22"/>
+          <w:szCs w:val="22"/>
+        </w:rPr>
+      </w:pPr>
+      <w:proofErr w:type="spellStart"/>
+      <w:r>
+        <w:rPr>
+          <w:rFonts w:asciiTheme="minorHAnsi" w:hAnsiTheme="minorHAnsi" w:cstheme="minorHAnsi"/>
+          <w:color w:val="000000"/>
+          <w:sz w:val="22"/>
+          <w:szCs w:val="22"/>
+        </w:rPr>
+        <w:lastRenderedPageBreak/>
+        <w:t>T</w:t>
+      </w:r>
+      <w:r>
+        <w:rPr>
+          <w:rFonts w:asciiTheme="minorHAnsi" w:hAnsiTheme="minorHAnsi" w:cstheme="minorHAnsi"/>
+          <w:color w:val="000000"/>
+          <w:sz w:val="22"/>
+          <w:szCs w:val="22"/>
+        </w:rPr>
+        <w:t>ype</w:t>
+      </w:r>
+      <w:r>
+        <w:rPr>
+          <w:rFonts w:asciiTheme="minorHAnsi" w:hAnsiTheme="minorHAnsi" w:cstheme="minorHAnsi"/>
+          <w:color w:val="000000"/>
+          <w:sz w:val="22"/>
+          <w:szCs w:val="22"/>
+        </w:rPr>
+        <w:t>Id</w:t>
+      </w:r>
+      <w:proofErr w:type="spellEnd"/>
+      <w:r>
+        <w:rPr>
+          <w:rFonts w:asciiTheme="minorHAnsi" w:hAnsiTheme="minorHAnsi" w:cstheme="minorHAnsi"/>
+          <w:color w:val="000000"/>
+          <w:sz w:val="22"/>
+          <w:szCs w:val="22"/>
+        </w:rPr>
+        <w:t xml:space="preserve"> (int</w:t>
+      </w:r>
+      <w:r>
+        <w:rPr>
+          <w:rFonts w:asciiTheme="minorHAnsi" w:hAnsiTheme="minorHAnsi" w:cstheme="minorHAnsi"/>
+        </w:rPr>
+        <w:t>,</w:t>
+      </w:r>
+      <w:r>
+        <w:rPr>
+          <w:rFonts w:ascii="Arial" w:hAnsi="Arial" w:cs="Arial"/>
+          <w:color w:val="000000"/>
+          <w:sz w:val="22"/>
+          <w:szCs w:val="22"/>
+        </w:rPr>
+        <w:t xml:space="preserve"> </w:t>
+      </w:r>
+      <w:proofErr w:type="spellStart"/>
+      <w:r>
+        <w:rPr>
+          <w:rFonts w:ascii="Arial" w:hAnsi="Arial" w:cs="Arial"/>
+          <w:color w:val="000000"/>
+          <w:sz w:val="22"/>
+          <w:szCs w:val="22"/>
+        </w:rPr>
+        <w:t>foreignKey</w:t>
+      </w:r>
+      <w:proofErr w:type="spellEnd"/>
+      <w:r>
+        <w:rPr>
+          <w:rFonts w:ascii="Arial" w:hAnsi="Arial" w:cs="Arial"/>
+          <w:color w:val="000000"/>
+          <w:sz w:val="22"/>
+          <w:szCs w:val="22"/>
+        </w:rPr>
+        <w:t xml:space="preserve"> = “</w:t>
+      </w:r>
+      <w:proofErr w:type="spellStart"/>
+      <w:r>
+        <w:rPr>
+          <w:rFonts w:asciiTheme="minorHAnsi" w:hAnsiTheme="minorHAnsi" w:cstheme="minorHAnsi"/>
+          <w:color w:val="000000"/>
+          <w:sz w:val="22"/>
+          <w:szCs w:val="22"/>
+        </w:rPr>
+        <w:t>UserType</w:t>
+      </w:r>
+      <w:proofErr w:type="spellEnd"/>
+      <w:r>
+        <w:rPr>
+          <w:rFonts w:ascii="Arial" w:hAnsi="Arial" w:cs="Arial"/>
+          <w:color w:val="000000"/>
+          <w:sz w:val="22"/>
+          <w:szCs w:val="22"/>
+        </w:rPr>
+        <w:t xml:space="preserve"> = </w:t>
+      </w:r>
+      <w:proofErr w:type="spellStart"/>
+      <w:r>
+        <w:rPr>
+          <w:rFonts w:ascii="Arial" w:hAnsi="Arial" w:cs="Arial"/>
+          <w:color w:val="000000"/>
+          <w:sz w:val="22"/>
+          <w:szCs w:val="22"/>
+        </w:rPr>
+        <w:t>O</w:t>
+      </w:r>
+      <w:r>
+        <w:rPr>
+          <w:rFonts w:ascii="Arial" w:hAnsi="Arial" w:cs="Arial"/>
+          <w:color w:val="000000"/>
+          <w:sz w:val="22"/>
+          <w:szCs w:val="22"/>
+        </w:rPr>
+        <w:t>I</w:t>
+      </w:r>
+      <w:r>
+        <w:rPr>
+          <w:rFonts w:ascii="Arial" w:hAnsi="Arial" w:cs="Arial"/>
+          <w:color w:val="000000"/>
+          <w:sz w:val="22"/>
+          <w:szCs w:val="22"/>
+        </w:rPr>
+        <w:t>d</w:t>
+      </w:r>
+      <w:proofErr w:type="spellEnd"/>
+      <w:r>
+        <w:rPr>
+          <w:rFonts w:ascii="Arial" w:hAnsi="Arial" w:cs="Arial"/>
+          <w:color w:val="000000"/>
+          <w:sz w:val="22"/>
+          <w:szCs w:val="22"/>
+        </w:rPr>
+        <w:t>”</w:t>
+      </w:r>
+      <w:r>
+        <w:rPr>
+          <w:rFonts w:asciiTheme="minorHAnsi" w:hAnsiTheme="minorHAnsi" w:cstheme="minorHAnsi"/>
+        </w:rPr>
+        <w:t>)</w:t>
+      </w:r>
+      <w:r>
+        <w:rPr>
+          <w:rFonts w:asciiTheme="minorHAnsi" w:hAnsiTheme="minorHAnsi" w:cstheme="minorHAnsi"/>
+          <w:color w:val="000000"/>
+          <w:sz w:val="22"/>
+          <w:szCs w:val="22"/>
+        </w:rPr>
+        <w:t>)</w:t>
+      </w:r>
+    </w:p>
+    <w:p>
+      <w:pPr>
+        <w:pStyle w:val="NormalWeb"/>
+        <w:numPr>
+          <w:ilvl w:val="1"/>
+          <w:numId w:val="6"/>
+        </w:numPr>
+        <w:spacing w:before="0" w:beforeAutospacing="0" w:after="0" w:afterAutospacing="0"/>
+        <w:jc w:val="both"/>
+        <w:textAlignment w:val="baseline"/>
+        <w:rPr>
+          <w:rFonts w:asciiTheme="minorHAnsi" w:hAnsiTheme="minorHAnsi" w:cstheme="minorHAnsi"/>
+          <w:color w:val="000000"/>
+          <w:sz w:val="22"/>
+          <w:szCs w:val="22"/>
+        </w:rPr>
+      </w:pPr>
+      <w:r>
+        <w:rPr>
+          <w:rFonts w:asciiTheme="minorHAnsi" w:hAnsiTheme="minorHAnsi" w:cstheme="minorHAnsi"/>
+          <w:color w:val="000000"/>
+          <w:sz w:val="22"/>
+          <w:szCs w:val="22"/>
+        </w:rPr>
+        <w:t>Name</w:t>
+      </w:r>
+      <w:r>
+        <w:rPr>
+          <w:rFonts w:asciiTheme="minorHAnsi" w:hAnsiTheme="minorHAnsi" w:cstheme="minorHAnsi"/>
+          <w:color w:val="FF0000"/>
+          <w:sz w:val="22"/>
+          <w:szCs w:val="22"/>
+        </w:rPr>
+        <w:t>*</w:t>
+      </w:r>
+      <w:r>
+        <w:rPr>
+          <w:rFonts w:asciiTheme="minorHAnsi" w:hAnsiTheme="minorHAnsi" w:cstheme="minorHAnsi"/>
+          <w:color w:val="000000"/>
+          <w:sz w:val="22"/>
+          <w:szCs w:val="22"/>
+        </w:rPr>
+        <w:t xml:space="preserve"> (</w:t>
+      </w:r>
+      <w:r>
+        <w:rPr>
+          <w:rFonts w:asciiTheme="minorHAnsi" w:hAnsiTheme="minorHAnsi" w:cstheme="minorHAnsi"/>
+          <w:color w:val="000000"/>
+          <w:sz w:val="22"/>
+          <w:szCs w:val="22"/>
+        </w:rPr>
+        <w:t>v</w:t>
+      </w:r>
+      <w:r>
+        <w:rPr>
+          <w:rFonts w:asciiTheme="minorHAnsi" w:hAnsiTheme="minorHAnsi" w:cstheme="minorHAnsi"/>
+          <w:color w:val="000000"/>
+          <w:sz w:val="22"/>
+          <w:szCs w:val="22"/>
+        </w:rPr>
+        <w:t>archar 64)</w:t>
+      </w:r>
+    </w:p>
+    <w:p>
+      <w:pPr>
+        <w:pStyle w:val="NormalWeb"/>
+        <w:numPr>
+          <w:ilvl w:val="1"/>
+          <w:numId w:val="6"/>
+        </w:numPr>
+        <w:spacing w:before="0" w:beforeAutospacing="0" w:after="0" w:afterAutospacing="0"/>
+        <w:jc w:val="both"/>
+        <w:textAlignment w:val="baseline"/>
+        <w:rPr>
+          <w:rFonts w:asciiTheme="minorHAnsi" w:hAnsiTheme="minorHAnsi" w:cstheme="minorHAnsi"/>
+          <w:color w:val="000000"/>
+          <w:sz w:val="22"/>
+          <w:szCs w:val="22"/>
+        </w:rPr>
+      </w:pPr>
+      <w:r>
+        <w:rPr>
+          <w:rFonts w:asciiTheme="minorHAnsi" w:hAnsiTheme="minorHAnsi" w:cstheme="minorHAnsi"/>
+          <w:color w:val="000000"/>
+          <w:sz w:val="22"/>
+          <w:szCs w:val="22"/>
+        </w:rPr>
+        <w:t>Address (</w:t>
+      </w:r>
+      <w:r>
+        <w:rPr>
+          <w:rFonts w:asciiTheme="minorHAnsi" w:hAnsiTheme="minorHAnsi" w:cstheme="minorHAnsi"/>
+          <w:color w:val="000000"/>
+          <w:sz w:val="22"/>
+          <w:szCs w:val="22"/>
+        </w:rPr>
+        <w:t>v</w:t>
+      </w:r>
+      <w:r>
+        <w:rPr>
+          <w:rFonts w:asciiTheme="minorHAnsi" w:hAnsiTheme="minorHAnsi" w:cstheme="minorHAnsi"/>
+          <w:color w:val="000000"/>
+          <w:sz w:val="22"/>
+          <w:szCs w:val="22"/>
+        </w:rPr>
+        <w:t>archar 128)</w:t>
+      </w:r>
+    </w:p>
+    <w:p>
+      <w:pPr>
+        <w:pStyle w:val="NormalWeb"/>
+        <w:numPr>
+          <w:ilvl w:val="1"/>
+          <w:numId w:val="6"/>
+        </w:numPr>
+        <w:spacing w:before="0" w:beforeAutospacing="0" w:after="0" w:afterAutospacing="0"/>
+        <w:jc w:val="both"/>
+        <w:textAlignment w:val="baseline"/>
+        <w:rPr>
+          <w:rFonts w:asciiTheme="minorHAnsi" w:hAnsiTheme="minorHAnsi" w:cstheme="minorHAnsi"/>
+          <w:color w:val="000000"/>
+          <w:sz w:val="22"/>
+          <w:szCs w:val="22"/>
+        </w:rPr>
+      </w:pPr>
+      <w:r>
+        <w:rPr>
+          <w:rFonts w:asciiTheme="minorHAnsi" w:hAnsiTheme="minorHAnsi" w:cstheme="minorHAnsi"/>
+          <w:color w:val="000000"/>
+          <w:sz w:val="22"/>
+          <w:szCs w:val="22"/>
+        </w:rPr>
+        <w:t>Gender</w:t>
+      </w:r>
+      <w:r>
+        <w:rPr>
+          <w:rFonts w:asciiTheme="minorHAnsi" w:hAnsiTheme="minorHAnsi" w:cstheme="minorHAnsi"/>
+          <w:color w:val="FF0000"/>
+          <w:sz w:val="22"/>
+          <w:szCs w:val="22"/>
+        </w:rPr>
+        <w:t>*</w:t>
+      </w:r>
+      <w:r>
+        <w:rPr>
+          <w:rFonts w:asciiTheme="minorHAnsi" w:hAnsiTheme="minorHAnsi" w:cstheme="minorHAnsi"/>
+          <w:color w:val="000000"/>
+          <w:sz w:val="22"/>
+          <w:szCs w:val="22"/>
+        </w:rPr>
+        <w:t xml:space="preserve"> (Varchar 64)</w:t>
+      </w:r>
+    </w:p>
+    <w:p>
+      <w:pPr>
+        <w:pStyle w:val="NormalWeb"/>
+        <w:numPr>
+          <w:ilvl w:val="1"/>
+          <w:numId w:val="6"/>
+        </w:numPr>
+        <w:spacing w:before="0" w:beforeAutospacing="0" w:after="0" w:afterAutospacing="0"/>
+        <w:jc w:val="both"/>
+        <w:textAlignment w:val="baseline"/>
+        <w:rPr>
+          <w:rFonts w:asciiTheme="minorHAnsi" w:hAnsiTheme="minorHAnsi" w:cstheme="minorHAnsi"/>
+          <w:color w:val="000000"/>
+          <w:sz w:val="22"/>
+          <w:szCs w:val="22"/>
+        </w:rPr>
+      </w:pPr>
+      <w:r>
+        <w:rPr>
+          <w:rFonts w:asciiTheme="minorHAnsi" w:hAnsiTheme="minorHAnsi" w:cstheme="minorHAnsi"/>
+          <w:color w:val="000000"/>
+          <w:sz w:val="22"/>
+          <w:szCs w:val="22"/>
+        </w:rPr>
+        <w:t>DOB</w:t>
+      </w:r>
+      <w:r>
+        <w:rPr>
+          <w:rFonts w:asciiTheme="minorHAnsi" w:hAnsiTheme="minorHAnsi" w:cstheme="minorHAnsi"/>
+          <w:color w:val="FF0000"/>
+          <w:sz w:val="22"/>
+          <w:szCs w:val="22"/>
+        </w:rPr>
+        <w:t>*</w:t>
+      </w:r>
+      <w:r>
+        <w:rPr>
+          <w:rFonts w:asciiTheme="minorHAnsi" w:hAnsiTheme="minorHAnsi" w:cstheme="minorHAnsi"/>
+          <w:color w:val="000000"/>
+          <w:sz w:val="22"/>
+          <w:szCs w:val="22"/>
+        </w:rPr>
+        <w:t xml:space="preserve"> </w:t>
+      </w:r>
+      <w:r>
+        <w:rPr>
+          <w:rFonts w:asciiTheme="minorHAnsi" w:hAnsiTheme="minorHAnsi" w:cstheme="minorHAnsi"/>
+          <w:color w:val="000000"/>
+          <w:sz w:val="22"/>
+          <w:szCs w:val="22"/>
+        </w:rPr>
+        <w:t>(date</w:t>
+      </w:r>
+      <w:r>
+        <w:rPr>
+          <w:rFonts w:ascii="Arial" w:hAnsi="Arial" w:cs="Arial"/>
+          <w:color w:val="000000"/>
+          <w:sz w:val="22"/>
+          <w:szCs w:val="22"/>
+        </w:rPr>
+        <w:t>)</w:t>
+      </w:r>
+    </w:p>
+    <w:p>
+      <w:pPr>
+        <w:pStyle w:val="NormalWeb"/>
+        <w:numPr>
+          <w:ilvl w:val="1"/>
+          <w:numId w:val="6"/>
+        </w:numPr>
+        <w:spacing w:before="0" w:beforeAutospacing="0" w:after="0" w:afterAutospacing="0"/>
+        <w:jc w:val="both"/>
+        <w:textAlignment w:val="baseline"/>
+        <w:rPr>
+          <w:rFonts w:asciiTheme="minorHAnsi" w:hAnsiTheme="minorHAnsi" w:cstheme="minorHAnsi"/>
+          <w:color w:val="000000"/>
+          <w:sz w:val="22"/>
+          <w:szCs w:val="22"/>
+        </w:rPr>
+      </w:pPr>
+      <w:r>
+        <w:rPr>
+          <w:rFonts w:asciiTheme="minorHAnsi" w:hAnsiTheme="minorHAnsi" w:cstheme="minorHAnsi"/>
+          <w:color w:val="000000"/>
+          <w:sz w:val="22"/>
+          <w:szCs w:val="22"/>
+        </w:rPr>
+        <w:t>Phone</w:t>
+      </w:r>
+      <w:r>
+        <w:rPr>
+          <w:rFonts w:asciiTheme="minorHAnsi" w:hAnsiTheme="minorHAnsi" w:cstheme="minorHAnsi"/>
+          <w:color w:val="FF0000"/>
+          <w:sz w:val="22"/>
+          <w:szCs w:val="22"/>
+        </w:rPr>
+        <w:t>*</w:t>
+      </w:r>
+      <w:r>
+        <w:rPr>
+          <w:rFonts w:asciiTheme="minorHAnsi" w:hAnsiTheme="minorHAnsi" w:cstheme="minorHAnsi"/>
+          <w:color w:val="000000"/>
+          <w:sz w:val="22"/>
+          <w:szCs w:val="22"/>
+        </w:rPr>
+        <w:t xml:space="preserve"> (</w:t>
+      </w:r>
+      <w:r>
+        <w:rPr>
+          <w:rFonts w:asciiTheme="minorHAnsi" w:hAnsiTheme="minorHAnsi" w:cstheme="minorHAnsi"/>
+          <w:color w:val="000000"/>
+          <w:sz w:val="22"/>
+          <w:szCs w:val="22"/>
+        </w:rPr>
+        <w:t>v</w:t>
+      </w:r>
+      <w:r>
+        <w:rPr>
+          <w:rFonts w:asciiTheme="minorHAnsi" w:hAnsiTheme="minorHAnsi" w:cstheme="minorHAnsi"/>
+          <w:color w:val="000000"/>
+          <w:sz w:val="22"/>
+          <w:szCs w:val="22"/>
+        </w:rPr>
+        <w:t>archar 64</w:t>
+      </w:r>
+      <w:r>
+        <w:rPr>
+          <w:rFonts w:asciiTheme="minorHAnsi" w:hAnsiTheme="minorHAnsi" w:cstheme="minorHAnsi"/>
+          <w:color w:val="000000"/>
+          <w:sz w:val="22"/>
+          <w:szCs w:val="22"/>
+        </w:rPr>
+        <w:t>)</w:t>
+      </w:r>
+    </w:p>
+    <w:p>
+      <w:pPr>
+        <w:pStyle w:val="NormalWeb"/>
+        <w:numPr>
+          <w:ilvl w:val="1"/>
+          <w:numId w:val="6"/>
+        </w:numPr>
+        <w:spacing w:before="0" w:beforeAutospacing="0" w:after="0" w:afterAutospacing="0"/>
+        <w:jc w:val="both"/>
+        <w:textAlignment w:val="baseline"/>
+        <w:rPr>
+          <w:rFonts w:asciiTheme="minorHAnsi" w:hAnsiTheme="minorHAnsi" w:cstheme="minorHAnsi"/>
+          <w:color w:val="000000"/>
+          <w:sz w:val="22"/>
+          <w:szCs w:val="22"/>
+        </w:rPr>
+      </w:pPr>
+      <w:r>
+        <w:rPr>
+          <w:rFonts w:asciiTheme="minorHAnsi" w:hAnsiTheme="minorHAnsi" w:cstheme="minorHAnsi"/>
+          <w:color w:val="000000"/>
+          <w:sz w:val="22"/>
+          <w:szCs w:val="22"/>
+        </w:rPr>
+        <w:t>Email</w:t>
+      </w:r>
+      <w:r>
+        <w:rPr>
+          <w:rFonts w:asciiTheme="minorHAnsi" w:hAnsiTheme="minorHAnsi" w:cstheme="minorHAnsi"/>
+          <w:color w:val="FF0000"/>
+          <w:sz w:val="22"/>
+          <w:szCs w:val="22"/>
+        </w:rPr>
+        <w:t>*</w:t>
+      </w:r>
+      <w:r>
+        <w:rPr>
+          <w:rFonts w:asciiTheme="minorHAnsi" w:hAnsiTheme="minorHAnsi" w:cstheme="minorHAnsi"/>
+          <w:color w:val="000000"/>
+          <w:sz w:val="22"/>
+          <w:szCs w:val="22"/>
+        </w:rPr>
+        <w:t xml:space="preserve"> (Varchar 64)</w:t>
+      </w:r>
+    </w:p>
+    <w:p>
+      <w:pPr>
+        <w:pStyle w:val="NormalWeb"/>
+        <w:numPr>
+          <w:ilvl w:val="1"/>
+          <w:numId w:val="6"/>
+        </w:numPr>
+        <w:spacing w:before="0" w:beforeAutospacing="0" w:after="0" w:afterAutospacing="0"/>
+        <w:jc w:val="both"/>
+        <w:textAlignment w:val="baseline"/>
+        <w:rPr>
+          <w:rFonts w:asciiTheme="minorHAnsi" w:hAnsiTheme="minorHAnsi" w:cstheme="minorHAnsi"/>
+        </w:rPr>
+      </w:pPr>
+      <w:r>
+        <w:rPr>
+          <w:rFonts w:asciiTheme="minorHAnsi" w:hAnsiTheme="minorHAnsi" w:cstheme="minorHAnsi"/>
+          <w:color w:val="000000"/>
+          <w:sz w:val="22"/>
+          <w:szCs w:val="22"/>
+        </w:rPr>
+        <w:t>Password</w:t>
+      </w:r>
+      <w:r>
+        <w:rPr>
+          <w:rFonts w:asciiTheme="minorHAnsi" w:hAnsiTheme="minorHAnsi" w:cstheme="minorHAnsi"/>
+          <w:color w:val="FF0000"/>
+          <w:sz w:val="22"/>
+          <w:szCs w:val="22"/>
+        </w:rPr>
+        <w:t>*</w:t>
+      </w:r>
+      <w:r>
+        <w:rPr>
+          <w:rFonts w:asciiTheme="minorHAnsi" w:hAnsiTheme="minorHAnsi" w:cstheme="minorHAnsi"/>
+          <w:color w:val="000000"/>
+          <w:sz w:val="22"/>
+          <w:szCs w:val="22"/>
+        </w:rPr>
+        <w:t xml:space="preserve"> (Varchar 64)</w:t>
+      </w:r>
+    </w:p>
+    <w:p>
+      <w:pPr>
+        <w:pStyle w:val="NormalWeb"/>
+        <w:numPr>
+          <w:ilvl w:val="1"/>
+          <w:numId w:val="6"/>
+        </w:numPr>
+        <w:spacing w:before="0" w:beforeAutospacing="0" w:after="0" w:afterAutospacing="0"/>
+        <w:jc w:val="both"/>
+        <w:textAlignment w:val="baseline"/>
+        <w:rPr>
+          <w:rFonts w:asciiTheme="minorHAnsi" w:hAnsiTheme="minorHAnsi" w:cstheme="minorHAnsi"/>
+        </w:rPr>
+      </w:pPr>
+      <w:proofErr w:type="spellStart"/>
+      <w:r>
+        <w:rPr>
+          <w:rFonts w:asciiTheme="minorHAnsi" w:hAnsiTheme="minorHAnsi" w:cstheme="minorHAnsi"/>
+        </w:rPr>
+        <w:t>Created_at</w:t>
+      </w:r>
+      <w:proofErr w:type="spellEnd"/>
+      <w:r>
+        <w:rPr>
+          <w:rFonts w:asciiTheme="minorHAnsi" w:hAnsiTheme="minorHAnsi" w:cstheme="minorHAnsi"/>
+        </w:rPr>
+        <w:t xml:space="preserve"> </w:t>
+      </w:r>
+      <w:r>
+        <w:rPr>
+          <w:rFonts w:asciiTheme="minorHAnsi" w:hAnsiTheme="minorHAnsi" w:cstheme="minorHAnsi"/>
+          <w:color w:val="000000"/>
+          <w:sz w:val="22"/>
+          <w:szCs w:val="22"/>
+        </w:rPr>
+        <w:t>(datetime</w:t>
+      </w:r>
+      <w:r>
+        <w:rPr>
+          <w:rFonts w:ascii="Arial" w:hAnsi="Arial" w:cs="Arial"/>
+          <w:color w:val="000000"/>
+          <w:sz w:val="22"/>
+          <w:szCs w:val="22"/>
+        </w:rPr>
+        <w:t>)</w:t>
+      </w:r>
+    </w:p>
+    <w:p>
+      <w:pPr>
+        <w:pStyle w:val="NormalWeb"/>
+        <w:numPr>
+          <w:ilvl w:val="1"/>
+          <w:numId w:val="6"/>
+        </w:numPr>
+        <w:spacing w:before="0" w:beforeAutospacing="0" w:after="0" w:afterAutospacing="0"/>
+        <w:jc w:val="both"/>
+        <w:textAlignment w:val="baseline"/>
+        <w:rPr>
+          <w:rFonts w:asciiTheme="minorHAnsi" w:hAnsiTheme="minorHAnsi" w:cstheme="minorHAnsi"/>
+        </w:rPr>
+      </w:pPr>
+      <w:proofErr w:type="spellStart"/>
+      <w:r>
+        <w:rPr>
+          <w:rFonts w:asciiTheme="minorHAnsi" w:hAnsiTheme="minorHAnsi" w:cstheme="minorHAnsi"/>
+        </w:rPr>
+        <w:t>Created_</w:t>
+      </w:r>
+      <w:r>
+        <w:rPr>
+          <w:rFonts w:asciiTheme="minorHAnsi" w:hAnsiTheme="minorHAnsi" w:cstheme="minorHAnsi"/>
+        </w:rPr>
+        <w:t>by</w:t>
+      </w:r>
+      <w:proofErr w:type="spellEnd"/>
+      <w:r>
+        <w:rPr>
+          <w:rFonts w:asciiTheme="minorHAnsi" w:hAnsiTheme="minorHAnsi" w:cstheme="minorHAnsi"/>
+        </w:rPr>
+        <w:t xml:space="preserve"> </w:t>
+      </w:r>
+      <w:r>
+        <w:rPr>
+          <w:rFonts w:asciiTheme="minorHAnsi" w:hAnsiTheme="minorHAnsi" w:cstheme="minorHAnsi"/>
+          <w:color w:val="000000"/>
+          <w:sz w:val="22"/>
+          <w:szCs w:val="22"/>
+        </w:rPr>
+        <w:t>(Varchar 64)</w:t>
+      </w:r>
+    </w:p>
+    <w:p>
+      <w:pPr>
+        <w:pStyle w:val="NormalWeb"/>
+        <w:numPr>
+          <w:ilvl w:val="1"/>
+          <w:numId w:val="6"/>
+        </w:numPr>
+        <w:spacing w:before="0" w:beforeAutospacing="0" w:after="0" w:afterAutospacing="0"/>
+        <w:jc w:val="both"/>
+        <w:textAlignment w:val="baseline"/>
+        <w:rPr>
+          <w:rFonts w:asciiTheme="minorHAnsi" w:hAnsiTheme="minorHAnsi" w:cstheme="minorHAnsi"/>
+        </w:rPr>
+      </w:pPr>
+      <w:proofErr w:type="spellStart"/>
+      <w:r>
+        <w:rPr>
+          <w:rFonts w:asciiTheme="minorHAnsi" w:hAnsiTheme="minorHAnsi" w:cstheme="minorHAnsi"/>
+        </w:rPr>
+        <w:t>Updated_at</w:t>
+      </w:r>
+      <w:proofErr w:type="spellEnd"/>
+      <w:r>
+        <w:rPr>
+          <w:rFonts w:asciiTheme="minorHAnsi" w:hAnsiTheme="minorHAnsi" w:cstheme="minorHAnsi"/>
+        </w:rPr>
+        <w:t xml:space="preserve"> </w:t>
+      </w:r>
+      <w:r>
+        <w:rPr>
+          <w:rFonts w:asciiTheme="minorHAnsi" w:hAnsiTheme="minorHAnsi" w:cstheme="minorHAnsi"/>
+          <w:color w:val="000000"/>
+          <w:sz w:val="22"/>
+          <w:szCs w:val="22"/>
+        </w:rPr>
+        <w:t>(datetime</w:t>
+      </w:r>
+      <w:r>
+        <w:rPr>
+          <w:rFonts w:ascii="Arial" w:hAnsi="Arial" w:cs="Arial"/>
+          <w:color w:val="000000"/>
+          <w:sz w:val="22"/>
+          <w:szCs w:val="22"/>
+        </w:rPr>
+        <w:t>)</w:t>
+      </w:r>
+    </w:p>
+    <w:p>
+      <w:pPr>
+        <w:pStyle w:val="NormalWeb"/>
+        <w:numPr>
+          <w:ilvl w:val="1"/>
+          <w:numId w:val="6"/>
+        </w:numPr>
+        <w:spacing w:before="0" w:beforeAutospacing="0" w:after="0" w:afterAutospacing="0"/>
+        <w:jc w:val="both"/>
+        <w:textAlignment w:val="baseline"/>
+        <w:rPr>
+          <w:rFonts w:asciiTheme="minorHAnsi" w:hAnsiTheme="minorHAnsi" w:cstheme="minorHAnsi"/>
+        </w:rPr>
+      </w:pPr>
+      <w:proofErr w:type="spellStart"/>
+      <w:r>
+        <w:rPr>
+          <w:rFonts w:asciiTheme="minorHAnsi" w:hAnsiTheme="minorHAnsi" w:cstheme="minorHAnsi"/>
+        </w:rPr>
+        <w:t>Updated_</w:t>
+      </w:r>
+      <w:r>
+        <w:rPr>
+          <w:rFonts w:asciiTheme="minorHAnsi" w:hAnsiTheme="minorHAnsi" w:cstheme="minorHAnsi"/>
+        </w:rPr>
+        <w:t>by</w:t>
+      </w:r>
+      <w:proofErr w:type="spellEnd"/>
+      <w:r>
+        <w:rPr>
+          <w:rFonts w:asciiTheme="minorHAnsi" w:hAnsiTheme="minorHAnsi" w:cstheme="minorHAnsi"/>
+        </w:rPr>
+        <w:t xml:space="preserve"> </w:t>
+      </w:r>
+      <w:r>
+        <w:rPr>
+          <w:rFonts w:asciiTheme="minorHAnsi" w:hAnsiTheme="minorHAnsi" w:cstheme="minorHAnsi"/>
+          <w:color w:val="000000"/>
+          <w:sz w:val="22"/>
+          <w:szCs w:val="22"/>
+        </w:rPr>
+        <w:t>(Varchar 64)</w:t>
+      </w:r>
+    </w:p>
+    <w:p>
+      <w:pPr>
+        <w:pStyle w:val="NormalWeb"/>
+        <w:spacing w:before="0" w:beforeAutospacing="0" w:after="0" w:afterAutospacing="0"/>
+        <w:ind w:left="1440"/>
+        <w:jc w:val="both"/>
+        <w:textAlignment w:val="baseline"/>
+        <w:rPr>
+          <w:rFonts w:asciiTheme="minorHAnsi" w:hAnsiTheme="minorHAnsi" w:cstheme="minorHAnsi"/>
+        </w:rPr>
+      </w:pPr>
+    </w:p>
+    <w:p>
+      <w:pPr>
+        <w:pStyle w:val="NormalWeb"/>
+        <w:numPr>
+          <w:ilvl w:val="0"/>
+          <w:numId w:val="6"/>
+        </w:numPr>
+        <w:spacing w:before="0" w:beforeAutospacing="0" w:after="0" w:afterAutospacing="0"/>
+        <w:jc w:val="both"/>
+        <w:textAlignment w:val="baseline"/>
+        <w:rPr>
+          <w:rFonts w:asciiTheme="minorHAnsi" w:hAnsiTheme="minorHAnsi" w:cstheme="minorHAnsi"/>
+        </w:rPr>
+      </w:pPr>
+      <w:proofErr w:type="spellStart"/>
+      <w:r>
+        <w:rPr>
+          <w:rFonts w:asciiTheme="minorHAnsi" w:hAnsiTheme="minorHAnsi" w:cstheme="minorHAnsi"/>
+          <w:color w:val="000000"/>
+          <w:sz w:val="22"/>
+          <w:szCs w:val="22"/>
+        </w:rPr>
+        <w:t>UserType</w:t>
+      </w:r>
+      <w:proofErr w:type="spellEnd"/>
+      <w:r>
+        <w:rPr>
+          <w:rFonts w:asciiTheme="minorHAnsi" w:hAnsiTheme="minorHAnsi" w:cstheme="minorHAnsi"/>
+          <w:color w:val="000000"/>
+          <w:sz w:val="22"/>
+          <w:szCs w:val="22"/>
+        </w:rPr>
+        <w:t xml:space="preserve"> Table</w:t>
+      </w:r>
+    </w:p>
+    <w:p>
+      <w:pPr>
+        <w:pStyle w:val="NormalWeb"/>
+        <w:numPr>
+          <w:ilvl w:val="1"/>
+          <w:numId w:val="6"/>
+        </w:numPr>
+        <w:spacing w:before="0" w:beforeAutospacing="0" w:after="0" w:afterAutospacing="0"/>
+        <w:jc w:val="both"/>
+        <w:textAlignment w:val="baseline"/>
+        <w:rPr>
+          <w:rFonts w:asciiTheme="minorHAnsi" w:hAnsiTheme="minorHAnsi" w:cstheme="minorHAnsi"/>
+        </w:rPr>
+      </w:pPr>
+      <w:proofErr w:type="spellStart"/>
+      <w:r>
+        <w:rPr>
+          <w:rFonts w:asciiTheme="minorHAnsi" w:hAnsiTheme="minorHAnsi" w:cstheme="minorHAnsi"/>
+          <w:color w:val="000000"/>
+          <w:sz w:val="22"/>
+          <w:szCs w:val="22"/>
+        </w:rPr>
+        <w:t>OId</w:t>
+      </w:r>
+      <w:proofErr w:type="spellEnd"/>
+      <w:r>
+        <w:rPr>
+          <w:rFonts w:asciiTheme="minorHAnsi" w:hAnsiTheme="minorHAnsi" w:cstheme="minorHAnsi"/>
+          <w:color w:val="000000"/>
+          <w:sz w:val="22"/>
+          <w:szCs w:val="22"/>
+        </w:rPr>
+        <w:t xml:space="preserve"> (int)</w:t>
+      </w:r>
+    </w:p>
+    <w:p>
+      <w:pPr>
+        <w:pStyle w:val="NormalWeb"/>
+        <w:numPr>
+          <w:ilvl w:val="1"/>
+          <w:numId w:val="6"/>
+        </w:numPr>
+        <w:spacing w:before="0" w:beforeAutospacing="0" w:after="0" w:afterAutospacing="0"/>
+        <w:jc w:val="both"/>
+        <w:textAlignment w:val="baseline"/>
+        <w:rPr>
+          <w:rFonts w:asciiTheme="minorHAnsi" w:hAnsiTheme="minorHAnsi" w:cstheme="minorHAnsi"/>
+        </w:rPr>
+      </w:pPr>
+      <w:r>
+        <w:rPr>
+          <w:rFonts w:asciiTheme="minorHAnsi" w:hAnsiTheme="minorHAnsi" w:cstheme="minorHAnsi"/>
+          <w:color w:val="000000"/>
+          <w:sz w:val="22"/>
+          <w:szCs w:val="22"/>
+        </w:rPr>
+        <w:t>Type (Varchar 64)</w:t>
+      </w:r>
+    </w:p>
+    <w:p>
+      <w:pPr>
+        <w:pStyle w:val="NormalWeb"/>
+        <w:numPr>
+          <w:ilvl w:val="1"/>
+          <w:numId w:val="6"/>
+        </w:numPr>
+        <w:spacing w:before="0" w:beforeAutospacing="0" w:after="0" w:afterAutospacing="0"/>
+        <w:jc w:val="both"/>
+        <w:textAlignment w:val="baseline"/>
+        <w:rPr>
+          <w:rFonts w:asciiTheme="minorHAnsi" w:hAnsiTheme="minorHAnsi" w:cstheme="minorHAnsi"/>
+        </w:rPr>
+      </w:pPr>
+      <w:proofErr w:type="spellStart"/>
+      <w:r>
+        <w:rPr>
+          <w:rFonts w:asciiTheme="minorHAnsi" w:hAnsiTheme="minorHAnsi" w:cstheme="minorHAnsi"/>
+        </w:rPr>
+        <w:t>Created_at</w:t>
+      </w:r>
+      <w:proofErr w:type="spellEnd"/>
+      <w:r>
+        <w:rPr>
+          <w:rFonts w:asciiTheme="minorHAnsi" w:hAnsiTheme="minorHAnsi" w:cstheme="minorHAnsi"/>
+        </w:rPr>
+        <w:t xml:space="preserve"> </w:t>
+      </w:r>
+      <w:r>
+        <w:rPr>
+          <w:rFonts w:asciiTheme="minorHAnsi" w:hAnsiTheme="minorHAnsi" w:cstheme="minorHAnsi"/>
+          <w:color w:val="000000"/>
+          <w:sz w:val="22"/>
+          <w:szCs w:val="22"/>
+        </w:rPr>
+        <w:t>(datetime</w:t>
+      </w:r>
+      <w:r>
+        <w:rPr>
+          <w:rFonts w:ascii="Arial" w:hAnsi="Arial" w:cs="Arial"/>
+          <w:color w:val="000000"/>
+          <w:sz w:val="22"/>
+          <w:szCs w:val="22"/>
+        </w:rPr>
+        <w:t>)</w:t>
+      </w:r>
+    </w:p>
+    <w:p>
+      <w:pPr>
+        <w:pStyle w:val="NormalWeb"/>
+        <w:numPr>
+          <w:ilvl w:val="1"/>
+          <w:numId w:val="6"/>
+        </w:numPr>
+        <w:spacing w:before="0" w:beforeAutospacing="0" w:after="0" w:afterAutospacing="0"/>
+        <w:jc w:val="both"/>
+        <w:textAlignment w:val="baseline"/>
+        <w:rPr>
+          <w:rFonts w:asciiTheme="minorHAnsi" w:hAnsiTheme="minorHAnsi" w:cstheme="minorHAnsi"/>
+        </w:rPr>
+      </w:pPr>
+      <w:proofErr w:type="spellStart"/>
+      <w:r>
+        <w:rPr>
+          <w:rFonts w:asciiTheme="minorHAnsi" w:hAnsiTheme="minorHAnsi" w:cstheme="minorHAnsi"/>
+        </w:rPr>
+        <w:t>Created_</w:t>
+      </w:r>
+      <w:r>
+        <w:rPr>
+          <w:rFonts w:asciiTheme="minorHAnsi" w:hAnsiTheme="minorHAnsi" w:cstheme="minorHAnsi"/>
+        </w:rPr>
+        <w:t>by</w:t>
+      </w:r>
+      <w:proofErr w:type="spellEnd"/>
+      <w:r>
+        <w:rPr>
+          <w:rFonts w:asciiTheme="minorHAnsi" w:hAnsiTheme="minorHAnsi" w:cstheme="minorHAnsi"/>
+        </w:rPr>
+        <w:t xml:space="preserve"> </w:t>
+      </w:r>
+      <w:r>
+        <w:rPr>
+          <w:rFonts w:asciiTheme="minorHAnsi" w:hAnsiTheme="minorHAnsi" w:cstheme="minorHAnsi"/>
+          <w:color w:val="000000"/>
+          <w:sz w:val="22"/>
+          <w:szCs w:val="22"/>
+        </w:rPr>
+        <w:t>(Varchar 64)</w:t>
+      </w:r>
+    </w:p>
+    <w:p>
+      <w:pPr>
+        <w:pStyle w:val="NormalWeb"/>
+        <w:numPr>
+          <w:ilvl w:val="1"/>
+          <w:numId w:val="6"/>
+        </w:numPr>
+        <w:spacing w:before="0" w:beforeAutospacing="0" w:after="0" w:afterAutospacing="0"/>
+        <w:jc w:val="both"/>
+        <w:textAlignment w:val="baseline"/>
+        <w:rPr>
+          <w:rFonts w:asciiTheme="minorHAnsi" w:hAnsiTheme="minorHAnsi" w:cstheme="minorHAnsi"/>
+        </w:rPr>
+      </w:pPr>
+      <w:proofErr w:type="spellStart"/>
+      <w:r>
+        <w:rPr>
+          <w:rFonts w:asciiTheme="minorHAnsi" w:hAnsiTheme="minorHAnsi" w:cstheme="minorHAnsi"/>
+        </w:rPr>
+        <w:t>Updated_at</w:t>
+      </w:r>
+      <w:proofErr w:type="spellEnd"/>
+      <w:r>
+        <w:rPr>
+          <w:rFonts w:asciiTheme="minorHAnsi" w:hAnsiTheme="minorHAnsi" w:cstheme="minorHAnsi"/>
+        </w:rPr>
+        <w:t xml:space="preserve"> </w:t>
+      </w:r>
+      <w:r>
+        <w:rPr>
+          <w:rFonts w:asciiTheme="minorHAnsi" w:hAnsiTheme="minorHAnsi" w:cstheme="minorHAnsi"/>
+          <w:color w:val="000000"/>
+          <w:sz w:val="22"/>
+          <w:szCs w:val="22"/>
+        </w:rPr>
+        <w:t>(datetime</w:t>
+      </w:r>
+      <w:r>
+        <w:rPr>
+          <w:rFonts w:ascii="Arial" w:hAnsi="Arial" w:cs="Arial"/>
+          <w:color w:val="000000"/>
+          <w:sz w:val="22"/>
+          <w:szCs w:val="22"/>
+        </w:rPr>
+        <w:t>)</w:t>
+      </w:r>
+    </w:p>
+    <w:p>
+      <w:pPr>
+        <w:pStyle w:val="NormalWeb"/>
+        <w:numPr>
+          <w:ilvl w:val="1"/>
+          <w:numId w:val="6"/>
+        </w:numPr>
+        <w:spacing w:before="0" w:beforeAutospacing="0" w:after="0" w:afterAutospacing="0"/>
+        <w:jc w:val="both"/>
+        <w:textAlignment w:val="baseline"/>
+        <w:rPr>
+          <w:rFonts w:asciiTheme="minorHAnsi" w:hAnsiTheme="minorHAnsi" w:cstheme="minorHAnsi"/>
+        </w:rPr>
+      </w:pPr>
+      <w:proofErr w:type="spellStart"/>
+      <w:r>
+        <w:rPr>
+          <w:rFonts w:asciiTheme="minorHAnsi" w:hAnsiTheme="minorHAnsi" w:cstheme="minorHAnsi"/>
+        </w:rPr>
+        <w:t>Updated_</w:t>
+      </w:r>
+      <w:r>
+        <w:rPr>
+          <w:rFonts w:asciiTheme="minorHAnsi" w:hAnsiTheme="minorHAnsi" w:cstheme="minorHAnsi"/>
+        </w:rPr>
+        <w:t>by</w:t>
+      </w:r>
+      <w:proofErr w:type="spellEnd"/>
+      <w:r>
+        <w:rPr>
+          <w:rFonts w:asciiTheme="minorHAnsi" w:hAnsiTheme="minorHAnsi" w:cstheme="minorHAnsi"/>
+        </w:rPr>
+        <w:t xml:space="preserve"> </w:t>
+      </w:r>
+      <w:r>
+        <w:rPr>
+          <w:rFonts w:asciiTheme="minorHAnsi" w:hAnsiTheme="minorHAnsi" w:cstheme="minorHAnsi"/>
+          <w:color w:val="000000"/>
+          <w:sz w:val="22"/>
+          <w:szCs w:val="22"/>
+        </w:rPr>
+        <w:t>(Varchar 64)</w:t>
+      </w:r>
+    </w:p>
+    <w:p>
+      <w:pPr>
+        <w:pStyle w:val="NormalWeb"/>
+        <w:spacing w:before="0" w:beforeAutospacing="0" w:after="0" w:afterAutospacing="0"/>
+        <w:ind w:left="1440"/>
+        <w:jc w:val="both"/>
+        <w:textAlignment w:val="baseline"/>
+        <w:rPr>
+          <w:rFonts w:asciiTheme="minorHAnsi" w:hAnsiTheme="minorHAnsi" w:cstheme="minorHAnsi"/>
+        </w:rPr>
+      </w:pPr>
+    </w:p>
+    <w:p>
+      <w:pPr>
+        <w:pStyle w:val="NormalWeb"/>
+        <w:numPr>
+          <w:ilvl w:val="0"/>
+          <w:numId w:val="6"/>
+        </w:numPr>
+        <w:spacing w:before="0" w:beforeAutospacing="0" w:after="0" w:afterAutospacing="0"/>
+        <w:jc w:val="both"/>
+        <w:textAlignment w:val="baseline"/>
+        <w:rPr>
+          <w:rFonts w:asciiTheme="minorHAnsi" w:hAnsiTheme="minorHAnsi" w:cstheme="minorHAnsi"/>
+        </w:rPr>
+      </w:pPr>
+      <w:proofErr w:type="spellStart"/>
+      <w:r>
+        <w:rPr>
+          <w:rFonts w:asciiTheme="minorHAnsi" w:hAnsiTheme="minorHAnsi" w:cstheme="minorHAnsi"/>
+        </w:rPr>
+        <w:t>PatientInfo</w:t>
+      </w:r>
+      <w:proofErr w:type="spellEnd"/>
+      <w:r>
+        <w:rPr>
+          <w:rFonts w:asciiTheme="minorHAnsi" w:hAnsiTheme="minorHAnsi" w:cstheme="minorHAnsi"/>
+        </w:rPr>
+        <w:t xml:space="preserve"> Table</w:t>
+      </w:r>
+    </w:p>
+    <w:p>
+      <w:pPr>
+        <w:pStyle w:val="NormalWeb"/>
+        <w:numPr>
+          <w:ilvl w:val="1"/>
+          <w:numId w:val="6"/>
+        </w:numPr>
+        <w:spacing w:before="0" w:beforeAutospacing="0" w:after="0" w:afterAutospacing="0"/>
+        <w:jc w:val="both"/>
+        <w:textAlignment w:val="baseline"/>
+        <w:rPr>
+          <w:rFonts w:asciiTheme="minorHAnsi" w:hAnsiTheme="minorHAnsi" w:cstheme="minorHAnsi"/>
+        </w:rPr>
+      </w:pPr>
+      <w:proofErr w:type="spellStart"/>
+      <w:r>
+        <w:rPr>
+          <w:rFonts w:asciiTheme="minorHAnsi" w:hAnsiTheme="minorHAnsi" w:cstheme="minorHAnsi"/>
+        </w:rPr>
+        <w:t>OId</w:t>
+      </w:r>
+      <w:proofErr w:type="spellEnd"/>
+      <w:r>
+        <w:rPr>
+          <w:rFonts w:asciiTheme="minorHAnsi" w:hAnsiTheme="minorHAnsi" w:cstheme="minorHAnsi"/>
+        </w:rPr>
+        <w:t xml:space="preserve"> (int)</w:t>
+      </w:r>
+    </w:p>
+    <w:p>
+      <w:pPr>
+        <w:pStyle w:val="NormalWeb"/>
+        <w:numPr>
+          <w:ilvl w:val="1"/>
+          <w:numId w:val="6"/>
+        </w:numPr>
+        <w:spacing w:before="0" w:beforeAutospacing="0" w:after="0" w:afterAutospacing="0"/>
+        <w:jc w:val="both"/>
+        <w:textAlignment w:val="baseline"/>
+        <w:rPr>
+          <w:rFonts w:asciiTheme="minorHAnsi" w:hAnsiTheme="minorHAnsi" w:cstheme="minorHAnsi"/>
+        </w:rPr>
+      </w:pPr>
+      <w:proofErr w:type="spellStart"/>
+      <w:r>
+        <w:rPr>
+          <w:rFonts w:asciiTheme="minorHAnsi" w:hAnsiTheme="minorHAnsi" w:cstheme="minorHAnsi"/>
+        </w:rPr>
+        <w:t>PatientId</w:t>
+      </w:r>
+      <w:proofErr w:type="spellEnd"/>
+      <w:r>
+        <w:rPr>
+          <w:rFonts w:asciiTheme="minorHAnsi" w:hAnsiTheme="minorHAnsi" w:cstheme="minorHAnsi"/>
+        </w:rPr>
+        <w:t xml:space="preserve"> (int, </w:t>
+      </w:r>
+      <w:proofErr w:type="spellStart"/>
+      <w:r>
+        <w:rPr>
+          <w:rFonts w:ascii="Arial" w:hAnsi="Arial" w:cs="Arial"/>
+          <w:color w:val="000000"/>
+          <w:sz w:val="22"/>
+          <w:szCs w:val="22"/>
+        </w:rPr>
+        <w:t>foreignKey</w:t>
+      </w:r>
+      <w:proofErr w:type="spellEnd"/>
+      <w:r>
+        <w:rPr>
+          <w:rFonts w:ascii="Arial" w:hAnsi="Arial" w:cs="Arial"/>
+          <w:color w:val="000000"/>
+          <w:sz w:val="22"/>
+          <w:szCs w:val="22"/>
+        </w:rPr>
+        <w:t xml:space="preserve"> = “User = </w:t>
+      </w:r>
+      <w:proofErr w:type="spellStart"/>
+      <w:r>
+        <w:rPr>
+          <w:rFonts w:ascii="Arial" w:hAnsi="Arial" w:cs="Arial"/>
+          <w:color w:val="000000"/>
+          <w:sz w:val="22"/>
+          <w:szCs w:val="22"/>
+        </w:rPr>
+        <w:t>OId</w:t>
+      </w:r>
+      <w:proofErr w:type="spellEnd"/>
+      <w:r>
+        <w:rPr>
+          <w:rFonts w:ascii="Arial" w:hAnsi="Arial" w:cs="Arial"/>
+          <w:color w:val="000000"/>
+          <w:sz w:val="22"/>
+          <w:szCs w:val="22"/>
+        </w:rPr>
+        <w:t>”</w:t>
+      </w:r>
+      <w:r>
+        <w:rPr>
+          <w:rFonts w:asciiTheme="minorHAnsi" w:hAnsiTheme="minorHAnsi" w:cstheme="minorHAnsi"/>
+        </w:rPr>
+        <w:t>)</w:t>
+      </w:r>
+    </w:p>
+    <w:p>
+      <w:pPr>
+        <w:pStyle w:val="NormalWeb"/>
+        <w:numPr>
+          <w:ilvl w:val="1"/>
+          <w:numId w:val="6"/>
+        </w:numPr>
+        <w:spacing w:before="0" w:beforeAutospacing="0" w:after="0" w:afterAutospacing="0"/>
+        <w:jc w:val="both"/>
+        <w:textAlignment w:val="baseline"/>
+        <w:rPr>
+          <w:rFonts w:asciiTheme="minorHAnsi" w:hAnsiTheme="minorHAnsi" w:cstheme="minorHAnsi"/>
+        </w:rPr>
+      </w:pPr>
+      <w:proofErr w:type="spellStart"/>
+      <w:r>
+        <w:rPr>
+          <w:rFonts w:asciiTheme="minorHAnsi" w:hAnsiTheme="minorHAnsi" w:cstheme="minorHAnsi"/>
+        </w:rPr>
+        <w:t>DoctorName</w:t>
+      </w:r>
+      <w:proofErr w:type="spellEnd"/>
+      <w:r>
+        <w:rPr>
+          <w:rFonts w:asciiTheme="minorHAnsi" w:hAnsiTheme="minorHAnsi" w:cstheme="minorHAnsi"/>
+        </w:rPr>
+        <w:t xml:space="preserve"> (Varchar 64)</w:t>
+      </w:r>
+    </w:p>
+    <w:p>
+      <w:pPr>
+        <w:pStyle w:val="NormalWeb"/>
+        <w:numPr>
+          <w:ilvl w:val="1"/>
+          <w:numId w:val="6"/>
+        </w:numPr>
+        <w:spacing w:before="0" w:beforeAutospacing="0" w:after="0" w:afterAutospacing="0"/>
+        <w:jc w:val="both"/>
+        <w:textAlignment w:val="baseline"/>
+        <w:rPr>
+          <w:rFonts w:asciiTheme="minorHAnsi" w:hAnsiTheme="minorHAnsi" w:cstheme="minorHAnsi"/>
+        </w:rPr>
+      </w:pPr>
+      <w:r>
+        <w:rPr>
+          <w:rFonts w:asciiTheme="minorHAnsi" w:hAnsiTheme="minorHAnsi" w:cstheme="minorHAnsi"/>
+        </w:rPr>
+        <w:t>Symptom</w:t>
+      </w:r>
+      <w:r>
+        <w:rPr>
+          <w:rFonts w:asciiTheme="minorHAnsi" w:hAnsiTheme="minorHAnsi" w:cstheme="minorHAnsi"/>
+        </w:rPr>
+        <w:t xml:space="preserve"> (Varchar </w:t>
+      </w:r>
+      <w:r>
+        <w:rPr>
+          <w:rFonts w:ascii="Arial" w:hAnsi="Arial" w:cs="Arial"/>
+          <w:color w:val="000000"/>
+          <w:sz w:val="22"/>
+          <w:szCs w:val="22"/>
+        </w:rPr>
+        <w:t>128</w:t>
+      </w:r>
+      <w:r>
+        <w:rPr>
+          <w:rFonts w:asciiTheme="minorHAnsi" w:hAnsiTheme="minorHAnsi" w:cstheme="minorHAnsi"/>
+        </w:rPr>
+        <w:t>)</w:t>
+      </w:r>
+    </w:p>
+    <w:p>
+      <w:pPr>
+        <w:pStyle w:val="NormalWeb"/>
+        <w:numPr>
+          <w:ilvl w:val="1"/>
+          <w:numId w:val="6"/>
+        </w:numPr>
+        <w:spacing w:before="0" w:beforeAutospacing="0" w:after="0" w:afterAutospacing="0"/>
+        <w:jc w:val="both"/>
+        <w:textAlignment w:val="baseline"/>
+        <w:rPr>
+          <w:rFonts w:asciiTheme="minorHAnsi" w:hAnsiTheme="minorHAnsi" w:cstheme="minorHAnsi"/>
+        </w:rPr>
+      </w:pPr>
+      <w:r>
+        <w:rPr>
+          <w:rFonts w:asciiTheme="minorHAnsi" w:hAnsiTheme="minorHAnsi" w:cstheme="minorHAnsi"/>
+        </w:rPr>
+        <w:t>Medication (Varchar 128)</w:t>
+      </w:r>
+    </w:p>
+    <w:p>
+      <w:pPr>
+        <w:pStyle w:val="NormalWeb"/>
+        <w:numPr>
+          <w:ilvl w:val="1"/>
+          <w:numId w:val="6"/>
+        </w:numPr>
+        <w:spacing w:before="0" w:beforeAutospacing="0" w:after="0" w:afterAutospacing="0"/>
+        <w:jc w:val="both"/>
+        <w:textAlignment w:val="baseline"/>
+        <w:rPr>
+          <w:rFonts w:asciiTheme="minorHAnsi" w:hAnsiTheme="minorHAnsi" w:cstheme="minorHAnsi"/>
+        </w:rPr>
+      </w:pPr>
+      <w:proofErr w:type="spellStart"/>
+      <w:r>
+        <w:rPr>
+          <w:rFonts w:asciiTheme="minorHAnsi" w:hAnsiTheme="minorHAnsi" w:cstheme="minorHAnsi"/>
+        </w:rPr>
+        <w:t>Created_at</w:t>
+      </w:r>
+      <w:proofErr w:type="spellEnd"/>
+      <w:r>
+        <w:rPr>
+          <w:rFonts w:asciiTheme="minorHAnsi" w:hAnsiTheme="minorHAnsi" w:cstheme="minorHAnsi"/>
+        </w:rPr>
+        <w:t xml:space="preserve"> </w:t>
+      </w:r>
+      <w:r>
+        <w:rPr>
+          <w:rFonts w:asciiTheme="minorHAnsi" w:hAnsiTheme="minorHAnsi" w:cstheme="minorHAnsi"/>
+          <w:color w:val="000000"/>
+          <w:sz w:val="22"/>
+          <w:szCs w:val="22"/>
+        </w:rPr>
+        <w:t>(datetime</w:t>
+      </w:r>
+      <w:r>
+        <w:rPr>
+          <w:rFonts w:ascii="Arial" w:hAnsi="Arial" w:cs="Arial"/>
+          <w:color w:val="000000"/>
+          <w:sz w:val="22"/>
+          <w:szCs w:val="22"/>
+        </w:rPr>
+        <w:t>)</w:t>
+      </w:r>
+    </w:p>
+    <w:p>
+      <w:pPr>
+        <w:pStyle w:val="NormalWeb"/>
+        <w:numPr>
+          <w:ilvl w:val="1"/>
+          <w:numId w:val="6"/>
+        </w:numPr>
+        <w:spacing w:before="0" w:beforeAutospacing="0" w:after="0" w:afterAutospacing="0"/>
+        <w:jc w:val="both"/>
+        <w:textAlignment w:val="baseline"/>
+        <w:rPr>
+          <w:rFonts w:asciiTheme="minorHAnsi" w:hAnsiTheme="minorHAnsi" w:cstheme="minorHAnsi"/>
+        </w:rPr>
+      </w:pPr>
+      <w:proofErr w:type="spellStart"/>
+      <w:r>
+        <w:rPr>
+          <w:rFonts w:asciiTheme="minorHAnsi" w:hAnsiTheme="minorHAnsi" w:cstheme="minorHAnsi"/>
+        </w:rPr>
+        <w:t>Created_</w:t>
+      </w:r>
+      <w:r>
+        <w:rPr>
+          <w:rFonts w:asciiTheme="minorHAnsi" w:hAnsiTheme="minorHAnsi" w:cstheme="minorHAnsi"/>
+        </w:rPr>
+        <w:t>by</w:t>
+      </w:r>
+      <w:proofErr w:type="spellEnd"/>
+      <w:r>
+        <w:rPr>
+          <w:rFonts w:asciiTheme="minorHAnsi" w:hAnsiTheme="minorHAnsi" w:cstheme="minorHAnsi"/>
+        </w:rPr>
+        <w:t xml:space="preserve"> </w:t>
+      </w:r>
+      <w:r>
+        <w:rPr>
+          <w:rFonts w:asciiTheme="minorHAnsi" w:hAnsiTheme="minorHAnsi" w:cstheme="minorHAnsi"/>
+          <w:color w:val="000000"/>
+          <w:sz w:val="22"/>
+          <w:szCs w:val="22"/>
+        </w:rPr>
+        <w:t>(Varchar 64)</w:t>
+      </w:r>
+    </w:p>
+    <w:p>
+      <w:pPr>
+        <w:pStyle w:val="NormalWeb"/>
+        <w:numPr>
+          <w:ilvl w:val="1"/>
+          <w:numId w:val="6"/>
+        </w:numPr>
+        <w:spacing w:before="0" w:beforeAutospacing="0" w:after="0" w:afterAutospacing="0"/>
+        <w:jc w:val="both"/>
+        <w:textAlignment w:val="baseline"/>
+        <w:rPr>
+          <w:rFonts w:asciiTheme="minorHAnsi" w:hAnsiTheme="minorHAnsi" w:cstheme="minorHAnsi"/>
+        </w:rPr>
+      </w:pPr>
+      <w:proofErr w:type="spellStart"/>
+      <w:r>
+        <w:rPr>
+          <w:rFonts w:asciiTheme="minorHAnsi" w:hAnsiTheme="minorHAnsi" w:cstheme="minorHAnsi"/>
+        </w:rPr>
+        <w:t>Updated_at</w:t>
+      </w:r>
+      <w:proofErr w:type="spellEnd"/>
+      <w:r>
+        <w:rPr>
+          <w:rFonts w:asciiTheme="minorHAnsi" w:hAnsiTheme="minorHAnsi" w:cstheme="minorHAnsi"/>
+        </w:rPr>
+        <w:t xml:space="preserve"> </w:t>
+      </w:r>
+      <w:r>
+        <w:rPr>
+          <w:rFonts w:asciiTheme="minorHAnsi" w:hAnsiTheme="minorHAnsi" w:cstheme="minorHAnsi"/>
+          <w:color w:val="000000"/>
+          <w:sz w:val="22"/>
+          <w:szCs w:val="22"/>
+        </w:rPr>
+        <w:t>(datetime</w:t>
+      </w:r>
+      <w:r>
+        <w:rPr>
+          <w:rFonts w:ascii="Arial" w:hAnsi="Arial" w:cs="Arial"/>
+          <w:color w:val="000000"/>
+          <w:sz w:val="22"/>
+          <w:szCs w:val="22"/>
+        </w:rPr>
+        <w:t>)</w:t>
+      </w:r>
+    </w:p>
+    <w:p>
+      <w:pPr>
+        <w:pStyle w:val="NormalWeb"/>
+        <w:numPr>
+          <w:ilvl w:val="1"/>
+          <w:numId w:val="6"/>
+        </w:numPr>
+        <w:spacing w:before="0" w:beforeAutospacing="0" w:after="0" w:afterAutospacing="0"/>
+        <w:jc w:val="both"/>
+        <w:textAlignment w:val="baseline"/>
+        <w:rPr>
+          <w:rFonts w:asciiTheme="minorHAnsi" w:hAnsiTheme="minorHAnsi" w:cstheme="minorHAnsi"/>
+        </w:rPr>
+      </w:pPr>
+      <w:proofErr w:type="spellStart"/>
+      <w:r>
+        <w:rPr>
+          <w:rFonts w:asciiTheme="minorHAnsi" w:hAnsiTheme="minorHAnsi" w:cstheme="minorHAnsi"/>
+        </w:rPr>
+        <w:t>Updated_</w:t>
+      </w:r>
+      <w:r>
+        <w:rPr>
+          <w:rFonts w:asciiTheme="minorHAnsi" w:hAnsiTheme="minorHAnsi" w:cstheme="minorHAnsi"/>
+        </w:rPr>
+        <w:t>by</w:t>
+      </w:r>
+      <w:proofErr w:type="spellEnd"/>
+      <w:r>
+        <w:rPr>
+          <w:rFonts w:asciiTheme="minorHAnsi" w:hAnsiTheme="minorHAnsi" w:cstheme="minorHAnsi"/>
+        </w:rPr>
+        <w:t xml:space="preserve"> </w:t>
+      </w:r>
+      <w:r>
+        <w:rPr>
+          <w:rFonts w:asciiTheme="minorHAnsi" w:hAnsiTheme="minorHAnsi" w:cstheme="minorHAnsi"/>
+          <w:color w:val="000000"/>
+          <w:sz w:val="22"/>
+          <w:szCs w:val="22"/>
+        </w:rPr>
+        <w:t>(Varchar 64)</w:t>
+      </w:r>
+    </w:p>
+    <w:p>
+      <w:pPr>
+        <w:pStyle w:val="NormalWeb"/>
+        <w:spacing w:before="0" w:beforeAutospacing="0" w:after="0" w:afterAutospacing="0"/>
+        <w:ind w:left="1080"/>
+        <w:jc w:val="both"/>
+        <w:textAlignment w:val="baseline"/>
+        <w:rPr>
+          <w:rFonts w:asciiTheme="minorHAnsi" w:hAnsiTheme="minorHAnsi" w:cstheme="minorHAnsi"/>
+        </w:rPr>
+      </w:pPr>
+    </w:p>
+    <w:p>
+      <w:pPr>
+        <w:pStyle w:val="NormalWeb"/>
+        <w:numPr>
+          <w:ilvl w:val="0"/>
+          <w:numId w:val="6"/>
+        </w:numPr>
+        <w:spacing w:before="0" w:beforeAutospacing="0" w:after="0" w:afterAutospacing="0"/>
+        <w:jc w:val="both"/>
+        <w:textAlignment w:val="baseline"/>
+        <w:rPr>
+          <w:rFonts w:asciiTheme="minorHAnsi" w:hAnsiTheme="minorHAnsi" w:cstheme="minorHAnsi"/>
+        </w:rPr>
+      </w:pPr>
+      <w:proofErr w:type="spellStart"/>
+      <w:r>
+        <w:rPr>
+          <w:rFonts w:asciiTheme="minorHAnsi" w:hAnsiTheme="minorHAnsi" w:cstheme="minorHAnsi"/>
+        </w:rPr>
+        <w:t>Appoinment</w:t>
+      </w:r>
+      <w:proofErr w:type="spellEnd"/>
+      <w:r>
+        <w:rPr>
+          <w:rFonts w:asciiTheme="minorHAnsi" w:hAnsiTheme="minorHAnsi" w:cstheme="minorHAnsi"/>
+        </w:rPr>
+        <w:t xml:space="preserve"> Table</w:t>
+      </w:r>
+    </w:p>
+    <w:p>
+      <w:pPr>
+        <w:pStyle w:val="NormalWeb"/>
+        <w:numPr>
+          <w:ilvl w:val="1"/>
+          <w:numId w:val="6"/>
+        </w:numPr>
+        <w:spacing w:before="0" w:beforeAutospacing="0" w:after="0" w:afterAutospacing="0"/>
+        <w:jc w:val="both"/>
+        <w:textAlignment w:val="baseline"/>
+        <w:rPr>
+          <w:rFonts w:asciiTheme="minorHAnsi" w:hAnsiTheme="minorHAnsi" w:cstheme="minorHAnsi"/>
+        </w:rPr>
+      </w:pPr>
+      <w:proofErr w:type="spellStart"/>
+      <w:r>
+        <w:rPr>
+          <w:rFonts w:asciiTheme="minorHAnsi" w:hAnsiTheme="minorHAnsi" w:cstheme="minorHAnsi"/>
+        </w:rPr>
+        <w:t>OId</w:t>
+      </w:r>
+      <w:proofErr w:type="spellEnd"/>
+      <w:r>
+        <w:rPr>
+          <w:rFonts w:asciiTheme="minorHAnsi" w:hAnsiTheme="minorHAnsi" w:cstheme="minorHAnsi"/>
+        </w:rPr>
+        <w:t xml:space="preserve"> (int)</w:t>
+      </w:r>
+    </w:p>
+    <w:p>
+      <w:pPr>
+        <w:pStyle w:val="NormalWeb"/>
+        <w:numPr>
+          <w:ilvl w:val="1"/>
+          <w:numId w:val="6"/>
+        </w:numPr>
+        <w:spacing w:before="0" w:beforeAutospacing="0" w:after="0" w:afterAutospacing="0"/>
+        <w:jc w:val="both"/>
+        <w:textAlignment w:val="baseline"/>
+        <w:rPr>
+          <w:rFonts w:asciiTheme="minorHAnsi" w:hAnsiTheme="minorHAnsi" w:cstheme="minorHAnsi"/>
+        </w:rPr>
+      </w:pPr>
+      <w:proofErr w:type="spellStart"/>
+      <w:r>
+        <w:rPr>
+          <w:rFonts w:asciiTheme="minorHAnsi" w:hAnsiTheme="minorHAnsi" w:cstheme="minorHAnsi"/>
+        </w:rPr>
+        <w:t>PatientId</w:t>
+      </w:r>
+      <w:proofErr w:type="spellEnd"/>
+      <w:r>
+        <w:rPr>
+          <w:rFonts w:asciiTheme="minorHAnsi" w:hAnsiTheme="minorHAnsi" w:cstheme="minorHAnsi"/>
+        </w:rPr>
+        <w:t xml:space="preserve"> </w:t>
+      </w:r>
+      <w:r>
+        <w:rPr>
+          <w:rFonts w:asciiTheme="minorHAnsi" w:hAnsiTheme="minorHAnsi" w:cstheme="minorHAnsi"/>
+        </w:rPr>
+        <w:t xml:space="preserve">(int, </w:t>
+      </w:r>
+      <w:proofErr w:type="spellStart"/>
+      <w:r>
+        <w:rPr>
+          <w:rFonts w:ascii="Arial" w:hAnsi="Arial" w:cs="Arial"/>
+          <w:color w:val="000000"/>
+          <w:sz w:val="22"/>
+          <w:szCs w:val="22"/>
+        </w:rPr>
+        <w:t>foreignKey</w:t>
+      </w:r>
+      <w:proofErr w:type="spellEnd"/>
+      <w:r>
+        <w:rPr>
+          <w:rFonts w:ascii="Arial" w:hAnsi="Arial" w:cs="Arial"/>
+          <w:color w:val="000000"/>
+          <w:sz w:val="22"/>
+          <w:szCs w:val="22"/>
+        </w:rPr>
+        <w:t xml:space="preserve"> = “User = </w:t>
+      </w:r>
+      <w:proofErr w:type="spellStart"/>
+      <w:r>
+        <w:rPr>
+          <w:rFonts w:ascii="Arial" w:hAnsi="Arial" w:cs="Arial"/>
+          <w:color w:val="000000"/>
+          <w:sz w:val="22"/>
+          <w:szCs w:val="22"/>
+        </w:rPr>
+        <w:t>O</w:t>
+      </w:r>
+      <w:r>
+        <w:rPr>
+          <w:rFonts w:ascii="Arial" w:hAnsi="Arial" w:cs="Arial"/>
+          <w:color w:val="000000"/>
+          <w:sz w:val="22"/>
+          <w:szCs w:val="22"/>
+        </w:rPr>
+        <w:t>I</w:t>
+      </w:r>
+      <w:r>
+        <w:rPr>
+          <w:rFonts w:ascii="Arial" w:hAnsi="Arial" w:cs="Arial"/>
+          <w:color w:val="000000"/>
+          <w:sz w:val="22"/>
+          <w:szCs w:val="22"/>
+        </w:rPr>
+        <w:t>d</w:t>
+      </w:r>
+      <w:proofErr w:type="spellEnd"/>
+      <w:r>
+        <w:rPr>
+          <w:rFonts w:ascii="Arial" w:hAnsi="Arial" w:cs="Arial"/>
+          <w:color w:val="000000"/>
+          <w:sz w:val="22"/>
+          <w:szCs w:val="22"/>
+        </w:rPr>
+        <w:t>”</w:t>
+      </w:r>
+      <w:r>
+        <w:rPr>
+          <w:rFonts w:asciiTheme="minorHAnsi" w:hAnsiTheme="minorHAnsi" w:cstheme="minorHAnsi"/>
+        </w:rPr>
+        <w:t>)</w:t>
+      </w:r>
+    </w:p>
+    <w:p>
+      <w:pPr>
+        <w:pStyle w:val="NormalWeb"/>
+        <w:numPr>
+          <w:ilvl w:val="1"/>
+          <w:numId w:val="6"/>
+        </w:numPr>
+        <w:spacing w:before="0" w:beforeAutospacing="0" w:after="0" w:afterAutospacing="0"/>
+        <w:jc w:val="both"/>
+        <w:textAlignment w:val="baseline"/>
+        <w:rPr>
+          <w:rFonts w:asciiTheme="minorHAnsi" w:hAnsiTheme="minorHAnsi" w:cstheme="minorHAnsi"/>
+        </w:rPr>
+      </w:pPr>
+      <w:proofErr w:type="spellStart"/>
+      <w:r>
+        <w:rPr>
+          <w:rFonts w:asciiTheme="minorHAnsi" w:hAnsiTheme="minorHAnsi" w:cstheme="minorHAnsi"/>
+        </w:rPr>
+        <w:t>DoctorId</w:t>
+      </w:r>
+      <w:proofErr w:type="spellEnd"/>
+      <w:r>
+        <w:rPr>
+          <w:rFonts w:asciiTheme="minorHAnsi" w:hAnsiTheme="minorHAnsi" w:cstheme="minorHAnsi"/>
+        </w:rPr>
+        <w:t xml:space="preserve"> </w:t>
+      </w:r>
+      <w:r>
+        <w:rPr>
+          <w:rFonts w:asciiTheme="minorHAnsi" w:hAnsiTheme="minorHAnsi" w:cstheme="minorHAnsi"/>
+        </w:rPr>
+        <w:t>(</w:t>
+      </w:r>
+      <w:r>
+        <w:rPr>
+          <w:rFonts w:asciiTheme="minorHAnsi" w:hAnsiTheme="minorHAnsi" w:cstheme="minorHAnsi"/>
+        </w:rPr>
+        <w:t>Varchar 64</w:t>
+      </w:r>
+      <w:r>
+        <w:rPr>
+          <w:rFonts w:asciiTheme="minorHAnsi" w:hAnsiTheme="minorHAnsi" w:cstheme="minorHAnsi"/>
+        </w:rPr>
+        <w:t xml:space="preserve">, </w:t>
+      </w:r>
+      <w:proofErr w:type="spellStart"/>
+      <w:r>
+        <w:rPr>
+          <w:rFonts w:ascii="Arial" w:hAnsi="Arial" w:cs="Arial"/>
+          <w:color w:val="000000"/>
+          <w:sz w:val="22"/>
+          <w:szCs w:val="22"/>
+        </w:rPr>
+        <w:t>foreignKey</w:t>
+      </w:r>
+      <w:proofErr w:type="spellEnd"/>
+      <w:r>
+        <w:rPr>
+          <w:rFonts w:ascii="Arial" w:hAnsi="Arial" w:cs="Arial"/>
+          <w:color w:val="000000"/>
+          <w:sz w:val="22"/>
+          <w:szCs w:val="22"/>
+        </w:rPr>
+        <w:t xml:space="preserve"> = “</w:t>
+      </w:r>
+      <w:r>
+        <w:rPr>
+          <w:rFonts w:asciiTheme="minorHAnsi" w:hAnsiTheme="minorHAnsi" w:cstheme="minorHAnsi"/>
+        </w:rPr>
+        <w:t>Doctor</w:t>
+      </w:r>
+      <w:r>
+        <w:rPr>
+          <w:rFonts w:ascii="Arial" w:hAnsi="Arial" w:cs="Arial"/>
+          <w:color w:val="000000"/>
+          <w:sz w:val="22"/>
+          <w:szCs w:val="22"/>
+        </w:rPr>
+        <w:t xml:space="preserve"> = </w:t>
+      </w:r>
+      <w:proofErr w:type="spellStart"/>
+      <w:r>
+        <w:rPr>
+          <w:rFonts w:ascii="Arial" w:hAnsi="Arial" w:cs="Arial"/>
+          <w:color w:val="000000"/>
+          <w:sz w:val="22"/>
+          <w:szCs w:val="22"/>
+        </w:rPr>
+        <w:t>DrI</w:t>
+      </w:r>
+      <w:r>
+        <w:rPr>
+          <w:rFonts w:ascii="Arial" w:hAnsi="Arial" w:cs="Arial"/>
+          <w:color w:val="000000"/>
+          <w:sz w:val="22"/>
+          <w:szCs w:val="22"/>
+        </w:rPr>
+        <w:t>d</w:t>
+      </w:r>
+      <w:proofErr w:type="spellEnd"/>
+      <w:r>
+        <w:rPr>
+          <w:rFonts w:ascii="Arial" w:hAnsi="Arial" w:cs="Arial"/>
+          <w:color w:val="000000"/>
+          <w:sz w:val="22"/>
+          <w:szCs w:val="22"/>
+        </w:rPr>
+        <w:t>”</w:t>
+      </w:r>
+      <w:r>
+        <w:rPr>
+          <w:rFonts w:asciiTheme="minorHAnsi" w:hAnsiTheme="minorHAnsi" w:cstheme="minorHAnsi"/>
+        </w:rPr>
+        <w:t>)</w:t>
+      </w:r>
+    </w:p>
+    <w:p>
+      <w:pPr>
+        <w:pStyle w:val="NormalWeb"/>
+        <w:numPr>
+          <w:ilvl w:val="1"/>
+          <w:numId w:val="6"/>
+        </w:numPr>
+        <w:spacing w:before="0" w:beforeAutospacing="0" w:after="0" w:afterAutospacing="0"/>
+        <w:jc w:val="both"/>
+        <w:textAlignment w:val="baseline"/>
+        <w:rPr>
+          <w:rFonts w:asciiTheme="minorHAnsi" w:hAnsiTheme="minorHAnsi" w:cstheme="minorHAnsi"/>
+        </w:rPr>
+      </w:pPr>
+      <w:proofErr w:type="spellStart"/>
+      <w:r>
+        <w:rPr>
+          <w:rFonts w:asciiTheme="minorHAnsi" w:hAnsiTheme="minorHAnsi" w:cstheme="minorHAnsi"/>
+        </w:rPr>
+        <w:t>PInfoId</w:t>
+      </w:r>
+      <w:proofErr w:type="spellEnd"/>
+      <w:r>
+        <w:rPr>
+          <w:rFonts w:asciiTheme="minorHAnsi" w:hAnsiTheme="minorHAnsi" w:cstheme="minorHAnsi"/>
+        </w:rPr>
+        <w:t xml:space="preserve"> </w:t>
+      </w:r>
+      <w:r>
+        <w:rPr>
+          <w:rFonts w:asciiTheme="minorHAnsi" w:hAnsiTheme="minorHAnsi" w:cstheme="minorHAnsi"/>
+        </w:rPr>
+        <w:t xml:space="preserve">(int, </w:t>
+      </w:r>
+      <w:proofErr w:type="spellStart"/>
+      <w:r>
+        <w:rPr>
+          <w:rFonts w:ascii="Arial" w:hAnsi="Arial" w:cs="Arial"/>
+          <w:color w:val="000000"/>
+          <w:sz w:val="22"/>
+          <w:szCs w:val="22"/>
+        </w:rPr>
+        <w:t>foreignKey</w:t>
+      </w:r>
+      <w:proofErr w:type="spellEnd"/>
+      <w:r>
+        <w:rPr>
+          <w:rFonts w:ascii="Arial" w:hAnsi="Arial" w:cs="Arial"/>
+          <w:color w:val="000000"/>
+          <w:sz w:val="22"/>
+          <w:szCs w:val="22"/>
+        </w:rPr>
+        <w:t xml:space="preserve"> = “</w:t>
+      </w:r>
+      <w:proofErr w:type="spellStart"/>
+      <w:r>
+        <w:rPr>
+          <w:rFonts w:asciiTheme="minorHAnsi" w:hAnsiTheme="minorHAnsi" w:cstheme="minorHAnsi"/>
+        </w:rPr>
+        <w:t>PatientInfo</w:t>
+      </w:r>
+      <w:proofErr w:type="spellEnd"/>
+      <w:r>
+        <w:rPr>
+          <w:rFonts w:ascii="Arial" w:hAnsi="Arial" w:cs="Arial"/>
+          <w:color w:val="000000"/>
+          <w:sz w:val="22"/>
+          <w:szCs w:val="22"/>
+        </w:rPr>
+        <w:t xml:space="preserve"> = </w:t>
+      </w:r>
+      <w:proofErr w:type="spellStart"/>
+      <w:r>
+        <w:rPr>
+          <w:rFonts w:ascii="Arial" w:hAnsi="Arial" w:cs="Arial"/>
+          <w:color w:val="000000"/>
+          <w:sz w:val="22"/>
+          <w:szCs w:val="22"/>
+        </w:rPr>
+        <w:t>OId</w:t>
+      </w:r>
+      <w:proofErr w:type="spellEnd"/>
+      <w:r>
+        <w:rPr>
+          <w:rFonts w:ascii="Arial" w:hAnsi="Arial" w:cs="Arial"/>
+          <w:color w:val="000000"/>
+          <w:sz w:val="22"/>
+          <w:szCs w:val="22"/>
+        </w:rPr>
+        <w:t>”</w:t>
+      </w:r>
+      <w:r>
+        <w:rPr>
+          <w:rFonts w:asciiTheme="minorHAnsi" w:hAnsiTheme="minorHAnsi" w:cstheme="minorHAnsi"/>
+        </w:rPr>
+        <w:t>)</w:t>
+      </w:r>
+    </w:p>
+    <w:p>
+      <w:pPr>
+        <w:pStyle w:val="NormalWeb"/>
+        <w:numPr>
+          <w:ilvl w:val="1"/>
+          <w:numId w:val="6"/>
+        </w:numPr>
+        <w:spacing w:before="0" w:beforeAutospacing="0" w:after="0" w:afterAutospacing="0"/>
+        <w:jc w:val="both"/>
+        <w:textAlignment w:val="baseline"/>
+        <w:rPr>
+          <w:rFonts w:asciiTheme="minorHAnsi" w:hAnsiTheme="minorHAnsi" w:cstheme="minorHAnsi"/>
+        </w:rPr>
+      </w:pPr>
+      <w:proofErr w:type="spellStart"/>
+      <w:r>
+        <w:rPr>
+          <w:rFonts w:asciiTheme="minorHAnsi" w:hAnsiTheme="minorHAnsi" w:cstheme="minorHAnsi"/>
+        </w:rPr>
+        <w:t>AppointDate</w:t>
+      </w:r>
+      <w:proofErr w:type="spellEnd"/>
+      <w:r>
+        <w:rPr>
+          <w:rFonts w:asciiTheme="minorHAnsi" w:hAnsiTheme="minorHAnsi" w:cstheme="minorHAnsi"/>
+        </w:rPr>
+        <w:t xml:space="preserve"> (Date)</w:t>
+      </w:r>
+    </w:p>
+    <w:p>
+      <w:pPr>
+        <w:pStyle w:val="NormalWeb"/>
+        <w:numPr>
+          <w:ilvl w:val="1"/>
+          <w:numId w:val="6"/>
+        </w:numPr>
+        <w:spacing w:before="0" w:beforeAutospacing="0" w:after="0" w:afterAutospacing="0"/>
+        <w:jc w:val="both"/>
+        <w:textAlignment w:val="baseline"/>
+        <w:rPr>
+          <w:rFonts w:asciiTheme="minorHAnsi" w:hAnsiTheme="minorHAnsi" w:cstheme="minorHAnsi"/>
+        </w:rPr>
+      </w:pPr>
+      <w:proofErr w:type="spellStart"/>
+      <w:r>
+        <w:rPr>
+          <w:rFonts w:asciiTheme="minorHAnsi" w:hAnsiTheme="minorHAnsi" w:cstheme="minorHAnsi"/>
+        </w:rPr>
+        <w:t>AppointTime</w:t>
+      </w:r>
+      <w:proofErr w:type="spellEnd"/>
+      <w:r>
+        <w:rPr>
+          <w:rFonts w:asciiTheme="minorHAnsi" w:hAnsiTheme="minorHAnsi" w:cstheme="minorHAnsi"/>
+        </w:rPr>
+        <w:t xml:space="preserve"> (</w:t>
+      </w:r>
+      <w:r>
+        <w:rPr>
+          <w:rFonts w:asciiTheme="minorHAnsi" w:hAnsiTheme="minorHAnsi" w:cstheme="minorHAnsi"/>
+        </w:rPr>
+        <w:t>time 7</w:t>
+      </w:r>
+      <w:r>
+        <w:rPr>
+          <w:rFonts w:asciiTheme="minorHAnsi" w:hAnsiTheme="minorHAnsi" w:cstheme="minorHAnsi"/>
+        </w:rPr>
+        <w:t>)</w:t>
+      </w:r>
+    </w:p>
+    <w:p>
+      <w:pPr>
+        <w:pStyle w:val="NormalWeb"/>
+        <w:numPr>
+          <w:ilvl w:val="1"/>
+          <w:numId w:val="6"/>
+        </w:numPr>
+        <w:spacing w:before="0" w:beforeAutospacing="0" w:after="0" w:afterAutospacing="0"/>
+        <w:jc w:val="both"/>
+        <w:textAlignment w:val="baseline"/>
+        <w:rPr>
+          <w:rFonts w:asciiTheme="minorHAnsi" w:hAnsiTheme="minorHAnsi" w:cstheme="minorHAnsi"/>
+        </w:rPr>
+      </w:pPr>
+      <w:proofErr w:type="spellStart"/>
+      <w:r>
+        <w:rPr>
+          <w:rFonts w:asciiTheme="minorHAnsi" w:hAnsiTheme="minorHAnsi" w:cstheme="minorHAnsi"/>
+        </w:rPr>
+        <w:t>AppointStatus</w:t>
+      </w:r>
+      <w:proofErr w:type="spellEnd"/>
+      <w:r>
+        <w:rPr>
+          <w:rFonts w:asciiTheme="minorHAnsi" w:hAnsiTheme="minorHAnsi" w:cstheme="minorHAnsi"/>
+        </w:rPr>
+        <w:t xml:space="preserve"> (Varchar 64)</w:t>
+      </w:r>
+    </w:p>
+    <w:p>
+      <w:pPr>
+        <w:pStyle w:val="NormalWeb"/>
+        <w:numPr>
+          <w:ilvl w:val="1"/>
+          <w:numId w:val="6"/>
+        </w:numPr>
+        <w:spacing w:before="0" w:beforeAutospacing="0" w:after="0" w:afterAutospacing="0"/>
+        <w:jc w:val="both"/>
+        <w:textAlignment w:val="baseline"/>
+        <w:rPr>
+          <w:rFonts w:asciiTheme="minorHAnsi" w:hAnsiTheme="minorHAnsi" w:cstheme="minorHAnsi"/>
+        </w:rPr>
+      </w:pPr>
+      <w:proofErr w:type="spellStart"/>
+      <w:r>
+        <w:rPr>
+          <w:rFonts w:asciiTheme="minorHAnsi" w:hAnsiTheme="minorHAnsi" w:cstheme="minorHAnsi"/>
+        </w:rPr>
+        <w:t>Created_at</w:t>
+      </w:r>
+      <w:proofErr w:type="spellEnd"/>
+      <w:r>
+        <w:rPr>
+          <w:rFonts w:asciiTheme="minorHAnsi" w:hAnsiTheme="minorHAnsi" w:cstheme="minorHAnsi"/>
+        </w:rPr>
+        <w:t xml:space="preserve"> </w:t>
+      </w:r>
+      <w:r>
+        <w:rPr>
+          <w:rFonts w:asciiTheme="minorHAnsi" w:hAnsiTheme="minorHAnsi" w:cstheme="minorHAnsi"/>
+          <w:color w:val="000000"/>
+          <w:sz w:val="22"/>
+          <w:szCs w:val="22"/>
+        </w:rPr>
+        <w:t>(datetime</w:t>
+      </w:r>
+      <w:r>
+        <w:rPr>
+          <w:rFonts w:ascii="Arial" w:hAnsi="Arial" w:cs="Arial"/>
+          <w:color w:val="000000"/>
+          <w:sz w:val="22"/>
+          <w:szCs w:val="22"/>
+        </w:rPr>
+        <w:t>)</w:t>
+      </w:r>
+    </w:p>
+    <w:p>
+      <w:pPr>
+        <w:pStyle w:val="NormalWeb"/>
+        <w:numPr>
+          <w:ilvl w:val="1"/>
+          <w:numId w:val="6"/>
+        </w:numPr>
+        <w:spacing w:before="0" w:beforeAutospacing="0" w:after="0" w:afterAutospacing="0"/>
+        <w:jc w:val="both"/>
+        <w:textAlignment w:val="baseline"/>
+        <w:rPr>
+          <w:rFonts w:asciiTheme="minorHAnsi" w:hAnsiTheme="minorHAnsi" w:cstheme="minorHAnsi"/>
+        </w:rPr>
+      </w:pPr>
+      <w:proofErr w:type="spellStart"/>
+      <w:r>
+        <w:rPr>
+          <w:rFonts w:asciiTheme="minorHAnsi" w:hAnsiTheme="minorHAnsi" w:cstheme="minorHAnsi"/>
+        </w:rPr>
+        <w:t>Created_</w:t>
+      </w:r>
+      <w:r>
+        <w:rPr>
+          <w:rFonts w:asciiTheme="minorHAnsi" w:hAnsiTheme="minorHAnsi" w:cstheme="minorHAnsi"/>
+        </w:rPr>
+        <w:t>by</w:t>
+      </w:r>
+      <w:proofErr w:type="spellEnd"/>
+      <w:r>
+        <w:rPr>
+          <w:rFonts w:asciiTheme="minorHAnsi" w:hAnsiTheme="minorHAnsi" w:cstheme="minorHAnsi"/>
+        </w:rPr>
+        <w:t xml:space="preserve"> </w:t>
+      </w:r>
+      <w:r>
+        <w:rPr>
+          <w:rFonts w:asciiTheme="minorHAnsi" w:hAnsiTheme="minorHAnsi" w:cstheme="minorHAnsi"/>
+          <w:color w:val="000000"/>
+          <w:sz w:val="22"/>
+          <w:szCs w:val="22"/>
+        </w:rPr>
+        <w:t>(Varchar 64)</w:t>
+      </w:r>
+    </w:p>
+    <w:p>
+      <w:pPr>
+        <w:pStyle w:val="NormalWeb"/>
+        <w:numPr>
+          <w:ilvl w:val="1"/>
+          <w:numId w:val="6"/>
+        </w:numPr>
+        <w:spacing w:before="0" w:beforeAutospacing="0" w:after="0" w:afterAutospacing="0"/>
+        <w:jc w:val="both"/>
+        <w:textAlignment w:val="baseline"/>
+        <w:rPr>
+          <w:rFonts w:asciiTheme="minorHAnsi" w:hAnsiTheme="minorHAnsi" w:cstheme="minorHAnsi"/>
+        </w:rPr>
+      </w:pPr>
+      <w:proofErr w:type="spellStart"/>
+      <w:r>
+        <w:rPr>
+          <w:rFonts w:asciiTheme="minorHAnsi" w:hAnsiTheme="minorHAnsi" w:cstheme="minorHAnsi"/>
+        </w:rPr>
+        <w:t>Updated_at</w:t>
+      </w:r>
+      <w:proofErr w:type="spellEnd"/>
+      <w:r>
+        <w:rPr>
+          <w:rFonts w:asciiTheme="minorHAnsi" w:hAnsiTheme="minorHAnsi" w:cstheme="minorHAnsi"/>
+        </w:rPr>
+        <w:t xml:space="preserve"> </w:t>
+      </w:r>
+      <w:r>
+        <w:rPr>
+          <w:rFonts w:asciiTheme="minorHAnsi" w:hAnsiTheme="minorHAnsi" w:cstheme="minorHAnsi"/>
+          <w:color w:val="000000"/>
+          <w:sz w:val="22"/>
+          <w:szCs w:val="22"/>
+        </w:rPr>
+        <w:t>(datetime</w:t>
+      </w:r>
+      <w:r>
+        <w:rPr>
+          <w:rFonts w:ascii="Arial" w:hAnsi="Arial" w:cs="Arial"/>
+          <w:color w:val="000000"/>
+          <w:sz w:val="22"/>
+          <w:szCs w:val="22"/>
+        </w:rPr>
+        <w:t>)</w:t>
+      </w:r>
+    </w:p>
+    <w:p>
+      <w:pPr>
+        <w:pStyle w:val="NormalWeb"/>
+        <w:numPr>
+          <w:ilvl w:val="1"/>
+          <w:numId w:val="6"/>
+        </w:numPr>
+        <w:spacing w:before="0" w:beforeAutospacing="0" w:after="0" w:afterAutospacing="0"/>
+        <w:jc w:val="both"/>
+        <w:textAlignment w:val="baseline"/>
+        <w:rPr>
+          <w:rFonts w:asciiTheme="minorHAnsi" w:hAnsiTheme="minorHAnsi" w:cstheme="minorHAnsi"/>
+        </w:rPr>
+      </w:pPr>
+      <w:proofErr w:type="spellStart"/>
+      <w:r>
+        <w:rPr>
+          <w:rFonts w:asciiTheme="minorHAnsi" w:hAnsiTheme="minorHAnsi" w:cstheme="minorHAnsi"/>
+        </w:rPr>
+        <w:t>Updated_</w:t>
+      </w:r>
+      <w:r>
+        <w:rPr>
+          <w:rFonts w:asciiTheme="minorHAnsi" w:hAnsiTheme="minorHAnsi" w:cstheme="minorHAnsi"/>
+        </w:rPr>
+        <w:t>by</w:t>
+      </w:r>
+      <w:proofErr w:type="spellEnd"/>
+      <w:r>
+        <w:rPr>
+          <w:rFonts w:asciiTheme="minorHAnsi" w:hAnsiTheme="minorHAnsi" w:cstheme="minorHAnsi"/>
+        </w:rPr>
+        <w:t xml:space="preserve"> </w:t>
+      </w:r>
+      <w:r>
+        <w:rPr>
+          <w:rFonts w:asciiTheme="minorHAnsi" w:hAnsiTheme="minorHAnsi" w:cstheme="minorHAnsi"/>
+          <w:color w:val="000000"/>
+          <w:sz w:val="22"/>
+          <w:szCs w:val="22"/>
+        </w:rPr>
+        <w:t>(Varchar 64)</w:t>
+      </w:r>
+    </w:p>
+    <w:p>
+      <w:pPr>
+        <w:pStyle w:val="NormalWeb"/>
+        <w:spacing w:before="0" w:beforeAutospacing="0" w:after="0" w:afterAutospacing="0"/>
+        <w:ind w:left="1440"/>
+        <w:jc w:val="both"/>
+        <w:textAlignment w:val="baseline"/>
+        <w:rPr>
+          <w:rFonts w:asciiTheme="minorHAnsi" w:hAnsiTheme="minorHAnsi" w:cstheme="minorHAnsi"/>
+        </w:rPr>
+      </w:pPr>
+    </w:p>
+    <w:p>
+      <w:pPr>
+        <w:pStyle w:val="NormalWeb"/>
+        <w:numPr>
+          <w:ilvl w:val="0"/>
+          <w:numId w:val="6"/>
+        </w:numPr>
+        <w:spacing w:before="0" w:beforeAutospacing="0" w:after="0" w:afterAutospacing="0"/>
+        <w:jc w:val="both"/>
+        <w:textAlignment w:val="baseline"/>
+        <w:rPr>
+          <w:rFonts w:asciiTheme="minorHAnsi" w:hAnsiTheme="minorHAnsi" w:cstheme="minorHAnsi"/>
+        </w:rPr>
+      </w:pPr>
+      <w:r>
+        <w:rPr>
+          <w:rFonts w:asciiTheme="minorHAnsi" w:hAnsiTheme="minorHAnsi" w:cstheme="minorHAnsi"/>
+        </w:rPr>
+        <w:t>Specialization</w:t>
+      </w:r>
+      <w:r>
+        <w:rPr>
+          <w:rFonts w:asciiTheme="minorHAnsi" w:hAnsiTheme="minorHAnsi" w:cstheme="minorHAnsi"/>
+        </w:rPr>
+        <w:t xml:space="preserve"> Table</w:t>
+      </w:r>
+    </w:p>
+    <w:p>
+      <w:pPr>
+        <w:pStyle w:val="NormalWeb"/>
+        <w:numPr>
+          <w:ilvl w:val="1"/>
+          <w:numId w:val="6"/>
+        </w:numPr>
+        <w:spacing w:before="0" w:beforeAutospacing="0" w:after="0" w:afterAutospacing="0"/>
+        <w:jc w:val="both"/>
+        <w:textAlignment w:val="baseline"/>
+        <w:rPr>
+          <w:rFonts w:asciiTheme="minorHAnsi" w:hAnsiTheme="minorHAnsi" w:cstheme="minorHAnsi"/>
+          <w:color w:val="000000"/>
+          <w:sz w:val="22"/>
+          <w:szCs w:val="22"/>
+        </w:rPr>
+      </w:pPr>
+      <w:proofErr w:type="spellStart"/>
+      <w:r>
+        <w:rPr>
+          <w:rFonts w:asciiTheme="minorHAnsi" w:hAnsiTheme="minorHAnsi" w:cstheme="minorHAnsi"/>
+        </w:rPr>
+        <w:t>O</w:t>
+      </w:r>
+      <w:r>
+        <w:rPr>
+          <w:rFonts w:asciiTheme="minorHAnsi" w:hAnsiTheme="minorHAnsi" w:cstheme="minorHAnsi"/>
+        </w:rPr>
+        <w:t>Id</w:t>
+      </w:r>
+      <w:proofErr w:type="spellEnd"/>
+      <w:r>
+        <w:rPr>
+          <w:rFonts w:asciiTheme="minorHAnsi" w:hAnsiTheme="minorHAnsi" w:cstheme="minorHAnsi"/>
+        </w:rPr>
+        <w:t xml:space="preserve"> </w:t>
+      </w:r>
+      <w:r>
+        <w:rPr>
+          <w:rFonts w:asciiTheme="minorHAnsi" w:hAnsiTheme="minorHAnsi" w:cstheme="minorHAnsi"/>
+          <w:color w:val="000000"/>
+          <w:sz w:val="22"/>
+          <w:szCs w:val="22"/>
+        </w:rPr>
+        <w:t>(</w:t>
+      </w:r>
+      <w:r>
+        <w:rPr>
+          <w:rFonts w:asciiTheme="minorHAnsi" w:hAnsiTheme="minorHAnsi" w:cstheme="minorHAnsi"/>
+          <w:color w:val="000000"/>
+          <w:sz w:val="22"/>
+          <w:szCs w:val="22"/>
+        </w:rPr>
+        <w:t>int</w:t>
+      </w:r>
+      <w:r>
+        <w:rPr>
+          <w:rFonts w:asciiTheme="minorHAnsi" w:hAnsiTheme="minorHAnsi" w:cstheme="minorHAnsi"/>
+          <w:color w:val="000000"/>
+          <w:sz w:val="22"/>
+          <w:szCs w:val="22"/>
+        </w:rPr>
+        <w:t>)</w:t>
+      </w:r>
+    </w:p>
+    <w:p>
+      <w:pPr>
+        <w:pStyle w:val="NormalWeb"/>
+        <w:numPr>
+          <w:ilvl w:val="1"/>
+          <w:numId w:val="6"/>
+        </w:numPr>
+        <w:spacing w:before="0" w:beforeAutospacing="0" w:after="0" w:afterAutospacing="0"/>
+        <w:jc w:val="both"/>
+        <w:textAlignment w:val="baseline"/>
+        <w:rPr>
+          <w:rFonts w:asciiTheme="minorHAnsi" w:hAnsiTheme="minorHAnsi" w:cstheme="minorHAnsi"/>
+          <w:color w:val="000000"/>
+          <w:sz w:val="22"/>
+          <w:szCs w:val="22"/>
+        </w:rPr>
+      </w:pPr>
+      <w:r>
+        <w:rPr>
+          <w:rFonts w:asciiTheme="minorHAnsi" w:hAnsiTheme="minorHAnsi" w:cstheme="minorHAnsi"/>
+          <w:color w:val="000000"/>
+          <w:sz w:val="22"/>
+          <w:szCs w:val="22"/>
+        </w:rPr>
+        <w:t>Specialization (Varchar 64)</w:t>
+      </w:r>
+    </w:p>
+    <w:p>
+      <w:pPr>
+        <w:pStyle w:val="NormalWeb"/>
+        <w:numPr>
+          <w:ilvl w:val="1"/>
+          <w:numId w:val="6"/>
+        </w:numPr>
+        <w:spacing w:before="0" w:beforeAutospacing="0" w:after="0" w:afterAutospacing="0"/>
+        <w:jc w:val="both"/>
+        <w:textAlignment w:val="baseline"/>
+        <w:rPr>
+          <w:rFonts w:asciiTheme="minorHAnsi" w:hAnsiTheme="minorHAnsi" w:cstheme="minorHAnsi"/>
+        </w:rPr>
+      </w:pPr>
+      <w:proofErr w:type="spellStart"/>
+      <w:r>
+        <w:rPr>
+          <w:rFonts w:asciiTheme="minorHAnsi" w:hAnsiTheme="minorHAnsi" w:cstheme="minorHAnsi"/>
+        </w:rPr>
+        <w:t>Created_at</w:t>
+      </w:r>
+      <w:proofErr w:type="spellEnd"/>
+      <w:r>
+        <w:rPr>
+          <w:rFonts w:asciiTheme="minorHAnsi" w:hAnsiTheme="minorHAnsi" w:cstheme="minorHAnsi"/>
+        </w:rPr>
+        <w:t xml:space="preserve"> </w:t>
+      </w:r>
+      <w:r>
+        <w:rPr>
+          <w:rFonts w:asciiTheme="minorHAnsi" w:hAnsiTheme="minorHAnsi" w:cstheme="minorHAnsi"/>
+          <w:color w:val="000000"/>
+          <w:sz w:val="22"/>
+          <w:szCs w:val="22"/>
+        </w:rPr>
+        <w:t>(datetime</w:t>
+      </w:r>
+      <w:r>
+        <w:rPr>
+          <w:rFonts w:ascii="Arial" w:hAnsi="Arial" w:cs="Arial"/>
+          <w:color w:val="000000"/>
+          <w:sz w:val="22"/>
+          <w:szCs w:val="22"/>
+        </w:rPr>
+        <w:t>)</w:t>
+      </w:r>
+    </w:p>
+    <w:p>
+      <w:pPr>
+        <w:pStyle w:val="NormalWeb"/>
+        <w:numPr>
+          <w:ilvl w:val="1"/>
+          <w:numId w:val="6"/>
+        </w:numPr>
+        <w:spacing w:before="0" w:beforeAutospacing="0" w:after="0" w:afterAutospacing="0"/>
+        <w:jc w:val="both"/>
+        <w:textAlignment w:val="baseline"/>
+        <w:rPr>
+          <w:rFonts w:asciiTheme="minorHAnsi" w:hAnsiTheme="minorHAnsi" w:cstheme="minorHAnsi"/>
+        </w:rPr>
+      </w:pPr>
+      <w:proofErr w:type="spellStart"/>
+      <w:r>
+        <w:rPr>
+          <w:rFonts w:asciiTheme="minorHAnsi" w:hAnsiTheme="minorHAnsi" w:cstheme="minorHAnsi"/>
+        </w:rPr>
+        <w:lastRenderedPageBreak/>
+        <w:t>Created_</w:t>
+      </w:r>
+      <w:r>
+        <w:rPr>
+          <w:rFonts w:asciiTheme="minorHAnsi" w:hAnsiTheme="minorHAnsi" w:cstheme="minorHAnsi"/>
+        </w:rPr>
+        <w:t>by</w:t>
+      </w:r>
+      <w:proofErr w:type="spellEnd"/>
+      <w:r>
+        <w:rPr>
+          <w:rFonts w:asciiTheme="minorHAnsi" w:hAnsiTheme="minorHAnsi" w:cstheme="minorHAnsi"/>
+        </w:rPr>
+        <w:t xml:space="preserve"> </w:t>
+      </w:r>
+      <w:r>
+        <w:rPr>
+          <w:rFonts w:asciiTheme="minorHAnsi" w:hAnsiTheme="minorHAnsi" w:cstheme="minorHAnsi"/>
+          <w:color w:val="000000"/>
+          <w:sz w:val="22"/>
+          <w:szCs w:val="22"/>
+        </w:rPr>
+        <w:t>(Varchar 64)</w:t>
+      </w:r>
+    </w:p>
+    <w:p>
+      <w:pPr>
+        <w:pStyle w:val="NormalWeb"/>
+        <w:numPr>
+          <w:ilvl w:val="1"/>
+          <w:numId w:val="6"/>
+        </w:numPr>
+        <w:spacing w:before="0" w:beforeAutospacing="0" w:after="0" w:afterAutospacing="0"/>
+        <w:jc w:val="both"/>
+        <w:textAlignment w:val="baseline"/>
+        <w:rPr>
+          <w:rFonts w:asciiTheme="minorHAnsi" w:hAnsiTheme="minorHAnsi" w:cstheme="minorHAnsi"/>
+        </w:rPr>
+      </w:pPr>
+      <w:proofErr w:type="spellStart"/>
+      <w:r>
+        <w:rPr>
+          <w:rFonts w:asciiTheme="minorHAnsi" w:hAnsiTheme="minorHAnsi" w:cstheme="minorHAnsi"/>
+        </w:rPr>
+        <w:t>Updated_at</w:t>
+      </w:r>
+      <w:proofErr w:type="spellEnd"/>
+      <w:r>
+        <w:rPr>
+          <w:rFonts w:asciiTheme="minorHAnsi" w:hAnsiTheme="minorHAnsi" w:cstheme="minorHAnsi"/>
+        </w:rPr>
+        <w:t xml:space="preserve"> </w:t>
+      </w:r>
+      <w:r>
+        <w:rPr>
+          <w:rFonts w:asciiTheme="minorHAnsi" w:hAnsiTheme="minorHAnsi" w:cstheme="minorHAnsi"/>
+          <w:color w:val="000000"/>
+          <w:sz w:val="22"/>
+          <w:szCs w:val="22"/>
+        </w:rPr>
+        <w:t>(datetime</w:t>
+      </w:r>
+      <w:r>
+        <w:rPr>
+          <w:rFonts w:ascii="Arial" w:hAnsi="Arial" w:cs="Arial"/>
+          <w:color w:val="000000"/>
+          <w:sz w:val="22"/>
+          <w:szCs w:val="22"/>
+        </w:rPr>
+        <w:t>)</w:t>
+      </w:r>
+    </w:p>
+    <w:p>
+      <w:pPr>
+        <w:pStyle w:val="NormalWeb"/>
+        <w:numPr>
+          <w:ilvl w:val="1"/>
+          <w:numId w:val="6"/>
+        </w:numPr>
+        <w:spacing w:before="0" w:beforeAutospacing="0" w:after="0" w:afterAutospacing="0"/>
+        <w:jc w:val="both"/>
+        <w:textAlignment w:val="baseline"/>
+        <w:rPr>
+          <w:rFonts w:asciiTheme="minorHAnsi" w:hAnsiTheme="minorHAnsi" w:cstheme="minorHAnsi"/>
+        </w:rPr>
+      </w:pPr>
+      <w:proofErr w:type="spellStart"/>
+      <w:r>
+        <w:rPr>
+          <w:rFonts w:asciiTheme="minorHAnsi" w:hAnsiTheme="minorHAnsi" w:cstheme="minorHAnsi"/>
+        </w:rPr>
+        <w:t>Updated_</w:t>
+      </w:r>
+      <w:r>
+        <w:rPr>
+          <w:rFonts w:asciiTheme="minorHAnsi" w:hAnsiTheme="minorHAnsi" w:cstheme="minorHAnsi"/>
+        </w:rPr>
+        <w:t>by</w:t>
+      </w:r>
+      <w:proofErr w:type="spellEnd"/>
+      <w:r>
+        <w:rPr>
+          <w:rFonts w:asciiTheme="minorHAnsi" w:hAnsiTheme="minorHAnsi" w:cstheme="minorHAnsi"/>
+        </w:rPr>
+        <w:t xml:space="preserve"> </w:t>
+      </w:r>
+      <w:r>
+        <w:rPr>
+          <w:rFonts w:asciiTheme="minorHAnsi" w:hAnsiTheme="minorHAnsi" w:cstheme="minorHAnsi"/>
+          <w:color w:val="000000"/>
+          <w:sz w:val="22"/>
+          <w:szCs w:val="22"/>
+        </w:rPr>
+        <w:t>(Varchar 64)</w:t>
+      </w:r>
+    </w:p>
+    <w:p>
+      <w:pPr>
+        <w:pStyle w:val="NormalWeb"/>
+        <w:spacing w:before="0" w:beforeAutospacing="0" w:after="0" w:afterAutospacing="0"/>
+        <w:ind w:left="1440"/>
+        <w:jc w:val="both"/>
+        <w:textAlignment w:val="baseline"/>
+        <w:rPr>
+          <w:rFonts w:asciiTheme="minorHAnsi" w:hAnsiTheme="minorHAnsi" w:cstheme="minorHAnsi"/>
+        </w:rPr>
+      </w:pPr>
+    </w:p>
+    <w:p>
+      <w:pPr>
+        <w:pStyle w:val="NormalWeb"/>
+        <w:numPr>
+          <w:ilvl w:val="0"/>
+          <w:numId w:val="6"/>
+        </w:numPr>
+        <w:spacing w:before="0" w:beforeAutospacing="0" w:after="0" w:afterAutospacing="0"/>
+        <w:jc w:val="both"/>
+        <w:textAlignment w:val="baseline"/>
+        <w:rPr>
+          <w:rFonts w:asciiTheme="minorHAnsi" w:hAnsiTheme="minorHAnsi" w:cstheme="minorHAnsi"/>
+        </w:rPr>
+      </w:pPr>
+      <w:r>
+        <w:rPr>
+          <w:rFonts w:asciiTheme="minorHAnsi" w:hAnsiTheme="minorHAnsi" w:cstheme="minorHAnsi"/>
+        </w:rPr>
+        <w:t>Doctor Table</w:t>
+      </w:r>
+    </w:p>
+    <w:p>
+      <w:pPr>
+        <w:pStyle w:val="NormalWeb"/>
+        <w:numPr>
+          <w:ilvl w:val="1"/>
+          <w:numId w:val="6"/>
+        </w:numPr>
+        <w:spacing w:before="0" w:beforeAutospacing="0" w:after="0" w:afterAutospacing="0"/>
+        <w:jc w:val="both"/>
+        <w:textAlignment w:val="baseline"/>
+        <w:rPr>
+          <w:rFonts w:asciiTheme="minorHAnsi" w:hAnsiTheme="minorHAnsi" w:cstheme="minorHAnsi"/>
+          <w:color w:val="000000"/>
+          <w:sz w:val="22"/>
+          <w:szCs w:val="22"/>
+        </w:rPr>
+      </w:pPr>
+      <w:proofErr w:type="spellStart"/>
+      <w:r>
+        <w:rPr>
+          <w:rFonts w:asciiTheme="minorHAnsi" w:hAnsiTheme="minorHAnsi" w:cstheme="minorHAnsi"/>
+        </w:rPr>
+        <w:t>DrId</w:t>
+      </w:r>
+      <w:proofErr w:type="spellEnd"/>
+      <w:r>
+        <w:rPr>
+          <w:rFonts w:asciiTheme="minorHAnsi" w:hAnsiTheme="minorHAnsi" w:cstheme="minorHAnsi"/>
+        </w:rPr>
+        <w:t xml:space="preserve"> </w:t>
+      </w:r>
+      <w:r>
+        <w:rPr>
+          <w:rFonts w:asciiTheme="minorHAnsi" w:hAnsiTheme="minorHAnsi" w:cstheme="minorHAnsi"/>
+          <w:color w:val="000000"/>
+          <w:sz w:val="22"/>
+          <w:szCs w:val="22"/>
+        </w:rPr>
+        <w:t>(Varchar 64)</w:t>
+      </w:r>
+    </w:p>
+    <w:p>
+      <w:pPr>
+        <w:pStyle w:val="NormalWeb"/>
+        <w:numPr>
+          <w:ilvl w:val="1"/>
+          <w:numId w:val="6"/>
+        </w:numPr>
+        <w:spacing w:before="0" w:beforeAutospacing="0" w:after="0" w:afterAutospacing="0"/>
+        <w:jc w:val="both"/>
+        <w:textAlignment w:val="baseline"/>
+        <w:rPr>
+          <w:rFonts w:asciiTheme="minorHAnsi" w:hAnsiTheme="minorHAnsi" w:cstheme="minorHAnsi"/>
+          <w:color w:val="000000"/>
+          <w:sz w:val="22"/>
+          <w:szCs w:val="22"/>
+        </w:rPr>
+      </w:pPr>
+      <w:proofErr w:type="spellStart"/>
+      <w:r>
+        <w:rPr>
+          <w:rFonts w:asciiTheme="minorHAnsi" w:hAnsiTheme="minorHAnsi" w:cstheme="minorHAnsi"/>
+        </w:rPr>
+        <w:t>UserId</w:t>
+      </w:r>
+      <w:proofErr w:type="spellEnd"/>
+      <w:r>
+        <w:rPr>
+          <w:rFonts w:asciiTheme="minorHAnsi" w:hAnsiTheme="minorHAnsi" w:cstheme="minorHAnsi"/>
+        </w:rPr>
+        <w:t xml:space="preserve"> (int, </w:t>
+      </w:r>
+      <w:proofErr w:type="spellStart"/>
+      <w:r>
+        <w:rPr>
+          <w:rFonts w:ascii="Arial" w:hAnsi="Arial" w:cs="Arial"/>
+          <w:color w:val="000000"/>
+          <w:sz w:val="22"/>
+          <w:szCs w:val="22"/>
+        </w:rPr>
+        <w:t>foreignKey</w:t>
+      </w:r>
+      <w:proofErr w:type="spellEnd"/>
+      <w:r>
+        <w:rPr>
+          <w:rFonts w:ascii="Arial" w:hAnsi="Arial" w:cs="Arial"/>
+          <w:color w:val="000000"/>
+          <w:sz w:val="22"/>
+          <w:szCs w:val="22"/>
+        </w:rPr>
+        <w:t xml:space="preserve"> = “User = </w:t>
+      </w:r>
+      <w:proofErr w:type="spellStart"/>
+      <w:r>
+        <w:rPr>
+          <w:rFonts w:ascii="Arial" w:hAnsi="Arial" w:cs="Arial"/>
+          <w:color w:val="000000"/>
+          <w:sz w:val="22"/>
+          <w:szCs w:val="22"/>
+        </w:rPr>
+        <w:t>O</w:t>
+      </w:r>
+      <w:r>
+        <w:rPr>
+          <w:rFonts w:ascii="Arial" w:hAnsi="Arial" w:cs="Arial"/>
+          <w:color w:val="000000"/>
+          <w:sz w:val="22"/>
+          <w:szCs w:val="22"/>
+        </w:rPr>
+        <w:t>I</w:t>
+      </w:r>
+      <w:r>
+        <w:rPr>
+          <w:rFonts w:ascii="Arial" w:hAnsi="Arial" w:cs="Arial"/>
+          <w:color w:val="000000"/>
+          <w:sz w:val="22"/>
+          <w:szCs w:val="22"/>
+        </w:rPr>
+        <w:t>d</w:t>
+      </w:r>
+      <w:proofErr w:type="spellEnd"/>
+      <w:r>
+        <w:rPr>
+          <w:rFonts w:ascii="Arial" w:hAnsi="Arial" w:cs="Arial"/>
+          <w:color w:val="000000"/>
+          <w:sz w:val="22"/>
+          <w:szCs w:val="22"/>
+        </w:rPr>
+        <w:t>”</w:t>
+      </w:r>
+      <w:r>
+        <w:rPr>
+          <w:rFonts w:asciiTheme="minorHAnsi" w:hAnsiTheme="minorHAnsi" w:cstheme="minorHAnsi"/>
+        </w:rPr>
+        <w:t>)</w:t>
+      </w:r>
+    </w:p>
+    <w:p>
+      <w:pPr>
+        <w:pStyle w:val="NormalWeb"/>
+        <w:numPr>
+          <w:ilvl w:val="1"/>
+          <w:numId w:val="6"/>
+        </w:numPr>
+        <w:spacing w:before="0" w:beforeAutospacing="0" w:after="0" w:afterAutospacing="0"/>
+        <w:jc w:val="both"/>
+        <w:textAlignment w:val="baseline"/>
+        <w:rPr>
+          <w:rFonts w:asciiTheme="minorHAnsi" w:hAnsiTheme="minorHAnsi" w:cstheme="minorHAnsi"/>
+          <w:color w:val="000000"/>
+          <w:sz w:val="22"/>
+          <w:szCs w:val="22"/>
+        </w:rPr>
+      </w:pPr>
+      <w:proofErr w:type="spellStart"/>
+      <w:r>
+        <w:rPr>
+          <w:rFonts w:asciiTheme="minorHAnsi" w:hAnsiTheme="minorHAnsi" w:cstheme="minorHAnsi"/>
+        </w:rPr>
+        <w:t>SpecializationId</w:t>
+      </w:r>
+      <w:proofErr w:type="spellEnd"/>
+      <w:r>
+        <w:rPr>
+          <w:rFonts w:asciiTheme="minorHAnsi" w:hAnsiTheme="minorHAnsi" w:cstheme="minorHAnsi"/>
+        </w:rPr>
+        <w:t xml:space="preserve"> </w:t>
+      </w:r>
+      <w:r>
+        <w:rPr>
+          <w:rFonts w:asciiTheme="minorHAnsi" w:hAnsiTheme="minorHAnsi" w:cstheme="minorHAnsi"/>
+        </w:rPr>
+        <w:t>(int,</w:t>
+      </w:r>
+      <w:r>
+        <w:rPr>
+          <w:rFonts w:ascii="Arial" w:hAnsi="Arial" w:cs="Arial"/>
+          <w:color w:val="000000"/>
+          <w:sz w:val="22"/>
+          <w:szCs w:val="22"/>
+        </w:rPr>
+        <w:t xml:space="preserve"> </w:t>
+      </w:r>
+      <w:proofErr w:type="spellStart"/>
+      <w:r>
+        <w:rPr>
+          <w:rFonts w:ascii="Arial" w:hAnsi="Arial" w:cs="Arial"/>
+          <w:color w:val="000000"/>
+          <w:sz w:val="22"/>
+          <w:szCs w:val="22"/>
+        </w:rPr>
+        <w:t>foreignKey</w:t>
+      </w:r>
+      <w:proofErr w:type="spellEnd"/>
+      <w:r>
+        <w:rPr>
+          <w:rFonts w:ascii="Arial" w:hAnsi="Arial" w:cs="Arial"/>
+          <w:color w:val="000000"/>
+          <w:sz w:val="22"/>
+          <w:szCs w:val="22"/>
+        </w:rPr>
+        <w:t xml:space="preserve"> = “</w:t>
+      </w:r>
+      <w:r>
+        <w:rPr>
+          <w:rFonts w:asciiTheme="minorHAnsi" w:hAnsiTheme="minorHAnsi" w:cstheme="minorHAnsi"/>
+        </w:rPr>
+        <w:t>Specialization</w:t>
+      </w:r>
+      <w:r>
+        <w:rPr>
+          <w:rFonts w:ascii="Arial" w:hAnsi="Arial" w:cs="Arial"/>
+          <w:color w:val="000000"/>
+          <w:sz w:val="22"/>
+          <w:szCs w:val="22"/>
+        </w:rPr>
+        <w:t xml:space="preserve"> = </w:t>
+      </w:r>
+      <w:proofErr w:type="spellStart"/>
+      <w:r>
+        <w:rPr>
+          <w:rFonts w:ascii="Arial" w:hAnsi="Arial" w:cs="Arial"/>
+          <w:color w:val="000000"/>
+          <w:sz w:val="22"/>
+          <w:szCs w:val="22"/>
+        </w:rPr>
+        <w:t>O</w:t>
+      </w:r>
+      <w:r>
+        <w:rPr>
+          <w:rFonts w:ascii="Arial" w:hAnsi="Arial" w:cs="Arial"/>
+          <w:color w:val="000000"/>
+          <w:sz w:val="22"/>
+          <w:szCs w:val="22"/>
+        </w:rPr>
+        <w:t>I</w:t>
+      </w:r>
+      <w:r>
+        <w:rPr>
+          <w:rFonts w:ascii="Arial" w:hAnsi="Arial" w:cs="Arial"/>
+          <w:color w:val="000000"/>
+          <w:sz w:val="22"/>
+          <w:szCs w:val="22"/>
+        </w:rPr>
+        <w:t>d</w:t>
+      </w:r>
+      <w:proofErr w:type="spellEnd"/>
+      <w:r>
+        <w:rPr>
+          <w:rFonts w:ascii="Arial" w:hAnsi="Arial" w:cs="Arial"/>
+          <w:color w:val="000000"/>
+          <w:sz w:val="22"/>
+          <w:szCs w:val="22"/>
+        </w:rPr>
+        <w:t>”</w:t>
+      </w:r>
+      <w:r>
+        <w:rPr>
+          <w:rFonts w:asciiTheme="minorHAnsi" w:hAnsiTheme="minorHAnsi" w:cstheme="minorHAnsi"/>
+        </w:rPr>
+        <w:t>)</w:t>
+      </w:r>
+    </w:p>
+    <w:p>
+      <w:pPr>
+        <w:pStyle w:val="NormalWeb"/>
+        <w:numPr>
+          <w:ilvl w:val="1"/>
+          <w:numId w:val="6"/>
+        </w:numPr>
+        <w:spacing w:before="0" w:beforeAutospacing="0" w:after="0" w:afterAutospacing="0"/>
+        <w:jc w:val="both"/>
+        <w:textAlignment w:val="baseline"/>
+        <w:rPr>
+          <w:rFonts w:asciiTheme="minorHAnsi" w:hAnsiTheme="minorHAnsi" w:cstheme="minorHAnsi"/>
+        </w:rPr>
+      </w:pPr>
+      <w:proofErr w:type="spellStart"/>
+      <w:r>
+        <w:rPr>
+          <w:rFonts w:asciiTheme="minorHAnsi" w:hAnsiTheme="minorHAnsi" w:cstheme="minorHAnsi"/>
+          <w:color w:val="000000"/>
+          <w:sz w:val="22"/>
+          <w:szCs w:val="22"/>
+        </w:rPr>
+        <w:t>JoinDate</w:t>
+      </w:r>
+      <w:proofErr w:type="spellEnd"/>
+      <w:r>
+        <w:rPr>
+          <w:rFonts w:asciiTheme="minorHAnsi" w:hAnsiTheme="minorHAnsi" w:cstheme="minorHAnsi"/>
+          <w:color w:val="000000"/>
+          <w:sz w:val="22"/>
+          <w:szCs w:val="22"/>
+        </w:rPr>
+        <w:t xml:space="preserve"> (datetime</w:t>
+      </w:r>
+      <w:r>
+        <w:rPr>
+          <w:rFonts w:ascii="Arial" w:hAnsi="Arial" w:cs="Arial"/>
+          <w:color w:val="000000"/>
+          <w:sz w:val="22"/>
+          <w:szCs w:val="22"/>
+        </w:rPr>
+        <w:t>)</w:t>
+      </w:r>
+    </w:p>
+    <w:p>
+      <w:pPr>
+        <w:pStyle w:val="NormalWeb"/>
+        <w:numPr>
+          <w:ilvl w:val="1"/>
+          <w:numId w:val="6"/>
+        </w:numPr>
+        <w:spacing w:before="0" w:beforeAutospacing="0" w:after="0" w:afterAutospacing="0"/>
+        <w:jc w:val="both"/>
+        <w:textAlignment w:val="baseline"/>
+        <w:rPr>
+          <w:rFonts w:asciiTheme="minorHAnsi" w:hAnsiTheme="minorHAnsi" w:cstheme="minorHAnsi"/>
+        </w:rPr>
+      </w:pPr>
+      <w:r>
+        <w:rPr>
+          <w:rFonts w:asciiTheme="minorHAnsi" w:hAnsiTheme="minorHAnsi" w:cstheme="minorHAnsi"/>
+          <w:color w:val="000000"/>
+          <w:sz w:val="22"/>
+          <w:szCs w:val="22"/>
+        </w:rPr>
+        <w:t xml:space="preserve">Status </w:t>
+      </w:r>
+      <w:r>
+        <w:rPr>
+          <w:rFonts w:asciiTheme="minorHAnsi" w:hAnsiTheme="minorHAnsi" w:cstheme="minorHAnsi"/>
+          <w:color w:val="000000"/>
+          <w:sz w:val="22"/>
+          <w:szCs w:val="22"/>
+        </w:rPr>
+        <w:t>(Varchar 64</w:t>
+      </w:r>
+      <w:r>
+        <w:rPr>
+          <w:rFonts w:asciiTheme="minorHAnsi" w:hAnsiTheme="minorHAnsi" w:cstheme="minorHAnsi"/>
+          <w:color w:val="000000"/>
+          <w:sz w:val="22"/>
+          <w:szCs w:val="22"/>
+        </w:rPr>
+        <w:t>)</w:t>
+      </w:r>
+    </w:p>
+    <w:p>
+      <w:pPr>
+        <w:pStyle w:val="NormalWeb"/>
+        <w:numPr>
+          <w:ilvl w:val="1"/>
+          <w:numId w:val="6"/>
+        </w:numPr>
+        <w:spacing w:before="0" w:beforeAutospacing="0" w:after="0" w:afterAutospacing="0"/>
+        <w:jc w:val="both"/>
+        <w:textAlignment w:val="baseline"/>
+        <w:rPr>
+          <w:rFonts w:asciiTheme="minorHAnsi" w:hAnsiTheme="minorHAnsi" w:cstheme="minorHAnsi"/>
+        </w:rPr>
+      </w:pPr>
+      <w:r>
+        <w:rPr>
+          <w:rFonts w:asciiTheme="minorHAnsi" w:hAnsiTheme="minorHAnsi" w:cstheme="minorHAnsi"/>
+          <w:color w:val="000000"/>
+          <w:sz w:val="22"/>
+          <w:szCs w:val="22"/>
+        </w:rPr>
+        <w:t>Fee (Decimal</w:t>
+      </w:r>
+      <w:r>
+        <w:rPr>
+          <w:rFonts w:asciiTheme="minorHAnsi" w:hAnsiTheme="minorHAnsi" w:cstheme="minorHAnsi"/>
+          <w:color w:val="000000"/>
+          <w:sz w:val="22"/>
+          <w:szCs w:val="22"/>
+        </w:rPr>
+        <w:t xml:space="preserve"> 19,2</w:t>
+      </w:r>
+      <w:r>
+        <w:rPr>
+          <w:rFonts w:asciiTheme="minorHAnsi" w:hAnsiTheme="minorHAnsi" w:cstheme="minorHAnsi"/>
+          <w:color w:val="000000"/>
+          <w:sz w:val="22"/>
+          <w:szCs w:val="22"/>
+        </w:rPr>
+        <w:t>)</w:t>
+      </w:r>
+    </w:p>
+    <w:p>
+      <w:pPr>
+        <w:pStyle w:val="NormalWeb"/>
+        <w:numPr>
+          <w:ilvl w:val="1"/>
+          <w:numId w:val="6"/>
+        </w:numPr>
+        <w:spacing w:before="0" w:beforeAutospacing="0" w:after="0" w:afterAutospacing="0"/>
+        <w:jc w:val="both"/>
+        <w:textAlignment w:val="baseline"/>
+        <w:rPr>
+          <w:rFonts w:asciiTheme="minorHAnsi" w:hAnsiTheme="minorHAnsi" w:cstheme="minorHAnsi"/>
+        </w:rPr>
+      </w:pPr>
+      <w:r>
+        <w:rPr>
+          <w:rFonts w:asciiTheme="minorHAnsi" w:hAnsiTheme="minorHAnsi" w:cstheme="minorHAnsi"/>
+          <w:color w:val="000000"/>
+          <w:sz w:val="22"/>
+          <w:szCs w:val="22"/>
+        </w:rPr>
+        <w:t>Balance (Decimal</w:t>
+      </w:r>
+      <w:r>
+        <w:rPr>
+          <w:rFonts w:asciiTheme="minorHAnsi" w:hAnsiTheme="minorHAnsi" w:cstheme="minorHAnsi"/>
+          <w:color w:val="000000"/>
+          <w:sz w:val="22"/>
+          <w:szCs w:val="22"/>
+        </w:rPr>
+        <w:t xml:space="preserve"> </w:t>
+      </w:r>
+      <w:r>
+        <w:rPr>
+          <w:rFonts w:asciiTheme="minorHAnsi" w:hAnsiTheme="minorHAnsi" w:cstheme="minorHAnsi"/>
+          <w:color w:val="000000"/>
+          <w:sz w:val="22"/>
+          <w:szCs w:val="22"/>
+        </w:rPr>
+        <w:t>19,2</w:t>
+      </w:r>
+      <w:r>
+        <w:rPr>
+          <w:rFonts w:asciiTheme="minorHAnsi" w:hAnsiTheme="minorHAnsi" w:cstheme="minorHAnsi"/>
+          <w:color w:val="000000"/>
+          <w:sz w:val="22"/>
+          <w:szCs w:val="22"/>
+        </w:rPr>
+        <w:t>)</w:t>
+      </w:r>
+    </w:p>
+    <w:p>
+      <w:pPr>
+        <w:pStyle w:val="NormalWeb"/>
+        <w:numPr>
+          <w:ilvl w:val="1"/>
+          <w:numId w:val="6"/>
+        </w:numPr>
+        <w:spacing w:before="0" w:beforeAutospacing="0" w:after="0" w:afterAutospacing="0"/>
+        <w:jc w:val="both"/>
+        <w:textAlignment w:val="baseline"/>
+        <w:rPr>
+          <w:rFonts w:asciiTheme="minorHAnsi" w:hAnsiTheme="minorHAnsi" w:cstheme="minorHAnsi"/>
+        </w:rPr>
+      </w:pPr>
+      <w:proofErr w:type="spellStart"/>
+      <w:r>
+        <w:rPr>
+          <w:rFonts w:asciiTheme="minorHAnsi" w:hAnsiTheme="minorHAnsi" w:cstheme="minorHAnsi"/>
+        </w:rPr>
+        <w:t>Created_at</w:t>
+      </w:r>
+      <w:proofErr w:type="spellEnd"/>
+      <w:r>
+        <w:rPr>
+          <w:rFonts w:asciiTheme="minorHAnsi" w:hAnsiTheme="minorHAnsi" w:cstheme="minorHAnsi"/>
+        </w:rPr>
+        <w:t xml:space="preserve"> </w:t>
+      </w:r>
+      <w:r>
+        <w:rPr>
+          <w:rFonts w:asciiTheme="minorHAnsi" w:hAnsiTheme="minorHAnsi" w:cstheme="minorHAnsi"/>
+          <w:color w:val="000000"/>
+          <w:sz w:val="22"/>
+          <w:szCs w:val="22"/>
+        </w:rPr>
+        <w:t>(datetime</w:t>
+      </w:r>
+      <w:r>
+        <w:rPr>
+          <w:rFonts w:ascii="Arial" w:hAnsi="Arial" w:cs="Arial"/>
+          <w:color w:val="000000"/>
+          <w:sz w:val="22"/>
+          <w:szCs w:val="22"/>
+        </w:rPr>
+        <w:t>)</w:t>
+      </w:r>
+    </w:p>
+    <w:p>
+      <w:pPr>
+        <w:pStyle w:val="NormalWeb"/>
+        <w:numPr>
+          <w:ilvl w:val="1"/>
+          <w:numId w:val="6"/>
+        </w:numPr>
+        <w:spacing w:before="0" w:beforeAutospacing="0" w:after="0" w:afterAutospacing="0"/>
+        <w:jc w:val="both"/>
+        <w:textAlignment w:val="baseline"/>
+        <w:rPr>
+          <w:rFonts w:asciiTheme="minorHAnsi" w:hAnsiTheme="minorHAnsi" w:cstheme="minorHAnsi"/>
+        </w:rPr>
+      </w:pPr>
+      <w:proofErr w:type="spellStart"/>
+      <w:r>
+        <w:rPr>
+          <w:rFonts w:asciiTheme="minorHAnsi" w:hAnsiTheme="minorHAnsi" w:cstheme="minorHAnsi"/>
+        </w:rPr>
+        <w:t>Created_</w:t>
+      </w:r>
+      <w:r>
+        <w:rPr>
+          <w:rFonts w:asciiTheme="minorHAnsi" w:hAnsiTheme="minorHAnsi" w:cstheme="minorHAnsi"/>
+        </w:rPr>
+        <w:t>by</w:t>
+      </w:r>
+      <w:proofErr w:type="spellEnd"/>
+      <w:r>
+        <w:rPr>
+          <w:rFonts w:asciiTheme="minorHAnsi" w:hAnsiTheme="minorHAnsi" w:cstheme="minorHAnsi"/>
+        </w:rPr>
+        <w:t xml:space="preserve"> </w:t>
+      </w:r>
+      <w:r>
+        <w:rPr>
+          <w:rFonts w:asciiTheme="minorHAnsi" w:hAnsiTheme="minorHAnsi" w:cstheme="minorHAnsi"/>
+          <w:color w:val="000000"/>
+          <w:sz w:val="22"/>
+          <w:szCs w:val="22"/>
+        </w:rPr>
+        <w:t>(Varchar 64)</w:t>
+      </w:r>
+    </w:p>
+    <w:p>
+      <w:pPr>
+        <w:pStyle w:val="NormalWeb"/>
+        <w:numPr>
+          <w:ilvl w:val="1"/>
+          <w:numId w:val="6"/>
+        </w:numPr>
+        <w:spacing w:before="0" w:beforeAutospacing="0" w:after="0" w:afterAutospacing="0"/>
+        <w:jc w:val="both"/>
+        <w:textAlignment w:val="baseline"/>
+        <w:rPr>
+          <w:rFonts w:asciiTheme="minorHAnsi" w:hAnsiTheme="minorHAnsi" w:cstheme="minorHAnsi"/>
+        </w:rPr>
+      </w:pPr>
+      <w:proofErr w:type="spellStart"/>
+      <w:r>
+        <w:rPr>
+          <w:rFonts w:asciiTheme="minorHAnsi" w:hAnsiTheme="minorHAnsi" w:cstheme="minorHAnsi"/>
+        </w:rPr>
+        <w:t>Updated_at</w:t>
+      </w:r>
+      <w:proofErr w:type="spellEnd"/>
+      <w:r>
+        <w:rPr>
+          <w:rFonts w:asciiTheme="minorHAnsi" w:hAnsiTheme="minorHAnsi" w:cstheme="minorHAnsi"/>
+        </w:rPr>
+        <w:t xml:space="preserve"> </w:t>
+      </w:r>
+      <w:r>
+        <w:rPr>
+          <w:rFonts w:asciiTheme="minorHAnsi" w:hAnsiTheme="minorHAnsi" w:cstheme="minorHAnsi"/>
+          <w:color w:val="000000"/>
+          <w:sz w:val="22"/>
+          <w:szCs w:val="22"/>
+        </w:rPr>
+        <w:t>(datetime</w:t>
+      </w:r>
+      <w:r>
+        <w:rPr>
+          <w:rFonts w:ascii="Arial" w:hAnsi="Arial" w:cs="Arial"/>
+          <w:color w:val="000000"/>
+          <w:sz w:val="22"/>
+          <w:szCs w:val="22"/>
+        </w:rPr>
+        <w:t>)</w:t>
+      </w:r>
+    </w:p>
+    <w:p>
+      <w:pPr>
+        <w:pStyle w:val="NormalWeb"/>
+        <w:numPr>
+          <w:ilvl w:val="1"/>
+          <w:numId w:val="6"/>
+        </w:numPr>
+        <w:spacing w:before="0" w:beforeAutospacing="0" w:after="0" w:afterAutospacing="0"/>
+        <w:jc w:val="both"/>
+        <w:textAlignment w:val="baseline"/>
+        <w:rPr>
+          <w:rFonts w:asciiTheme="minorHAnsi" w:hAnsiTheme="minorHAnsi" w:cstheme="minorHAnsi"/>
+        </w:rPr>
+      </w:pPr>
+      <w:proofErr w:type="spellStart"/>
+      <w:r>
+        <w:rPr>
+          <w:rFonts w:asciiTheme="minorHAnsi" w:hAnsiTheme="minorHAnsi" w:cstheme="minorHAnsi"/>
+        </w:rPr>
+        <w:t>Updated_</w:t>
+      </w:r>
+      <w:r>
+        <w:rPr>
+          <w:rFonts w:asciiTheme="minorHAnsi" w:hAnsiTheme="minorHAnsi" w:cstheme="minorHAnsi"/>
+        </w:rPr>
+        <w:t>by</w:t>
+      </w:r>
+      <w:proofErr w:type="spellEnd"/>
+      <w:r>
+        <w:rPr>
+          <w:rFonts w:asciiTheme="minorHAnsi" w:hAnsiTheme="minorHAnsi" w:cstheme="minorHAnsi"/>
+        </w:rPr>
+        <w:t xml:space="preserve"> </w:t>
+      </w:r>
+      <w:r>
+        <w:rPr>
+          <w:rFonts w:asciiTheme="minorHAnsi" w:hAnsiTheme="minorHAnsi" w:cstheme="minorHAnsi"/>
+          <w:color w:val="000000"/>
+          <w:sz w:val="22"/>
+          <w:szCs w:val="22"/>
+        </w:rPr>
+        <w:t>(Varchar 64)</w:t>
+      </w:r>
+    </w:p>
+    <w:p>
+      <w:pPr>
+        <w:pStyle w:val="NormalWeb"/>
+        <w:spacing w:before="0" w:beforeAutospacing="0" w:after="0" w:afterAutospacing="0"/>
+        <w:ind w:left="1440"/>
+        <w:jc w:val="both"/>
+        <w:textAlignment w:val="baseline"/>
+        <w:rPr>
+          <w:rFonts w:asciiTheme="minorHAnsi" w:hAnsiTheme="minorHAnsi" w:cstheme="minorHAnsi"/>
+        </w:rPr>
+      </w:pPr>
+    </w:p>
+    <w:p>
+      <w:pPr>
+        <w:pStyle w:val="NormalWeb"/>
+        <w:numPr>
+          <w:ilvl w:val="0"/>
+          <w:numId w:val="6"/>
+        </w:numPr>
+        <w:spacing w:before="0" w:beforeAutospacing="0" w:after="0" w:afterAutospacing="0"/>
+        <w:jc w:val="both"/>
+        <w:textAlignment w:val="baseline"/>
+        <w:rPr>
+          <w:rFonts w:asciiTheme="minorHAnsi" w:hAnsiTheme="minorHAnsi" w:cstheme="minorHAnsi"/>
+        </w:rPr>
+      </w:pPr>
+      <w:r>
+        <w:rPr>
+          <w:rFonts w:asciiTheme="minorHAnsi" w:hAnsiTheme="minorHAnsi" w:cstheme="minorHAnsi"/>
+        </w:rPr>
+        <w:t>Transaction Table</w:t>
+      </w:r>
+    </w:p>
+    <w:p>
+      <w:pPr>
+        <w:pStyle w:val="NormalWeb"/>
+        <w:numPr>
+          <w:ilvl w:val="1"/>
+          <w:numId w:val="6"/>
+        </w:numPr>
+        <w:spacing w:before="0" w:beforeAutospacing="0" w:after="0" w:afterAutospacing="0"/>
+        <w:jc w:val="both"/>
+        <w:textAlignment w:val="baseline"/>
+        <w:rPr>
+          <w:rFonts w:asciiTheme="minorHAnsi" w:hAnsiTheme="minorHAnsi" w:cstheme="minorHAnsi"/>
+        </w:rPr>
+      </w:pPr>
+      <w:proofErr w:type="spellStart"/>
+      <w:r>
+        <w:rPr>
+          <w:rFonts w:asciiTheme="minorHAnsi" w:hAnsiTheme="minorHAnsi" w:cstheme="minorHAnsi"/>
+        </w:rPr>
+        <w:t>TransId</w:t>
+      </w:r>
+      <w:proofErr w:type="spellEnd"/>
+      <w:r>
+        <w:rPr>
+          <w:rFonts w:asciiTheme="minorHAnsi" w:hAnsiTheme="minorHAnsi" w:cstheme="minorHAnsi"/>
+        </w:rPr>
+        <w:t xml:space="preserve"> (Varchar 64)</w:t>
+      </w:r>
+    </w:p>
+    <w:p>
+      <w:pPr>
+        <w:pStyle w:val="NormalWeb"/>
+        <w:numPr>
+          <w:ilvl w:val="1"/>
+          <w:numId w:val="6"/>
+        </w:numPr>
+        <w:spacing w:before="0" w:beforeAutospacing="0" w:after="0" w:afterAutospacing="0"/>
+        <w:jc w:val="both"/>
+        <w:textAlignment w:val="baseline"/>
+        <w:rPr>
+          <w:rFonts w:asciiTheme="minorHAnsi" w:hAnsiTheme="minorHAnsi" w:cstheme="minorHAnsi"/>
+        </w:rPr>
+      </w:pPr>
+      <w:proofErr w:type="spellStart"/>
+      <w:r>
+        <w:rPr>
+          <w:rFonts w:asciiTheme="minorHAnsi" w:hAnsiTheme="minorHAnsi" w:cstheme="minorHAnsi"/>
+        </w:rPr>
+        <w:t>PatientId</w:t>
+      </w:r>
+      <w:proofErr w:type="spellEnd"/>
+      <w:r>
+        <w:rPr>
+          <w:rFonts w:asciiTheme="minorHAnsi" w:hAnsiTheme="minorHAnsi" w:cstheme="minorHAnsi"/>
+        </w:rPr>
+        <w:t xml:space="preserve"> </w:t>
+      </w:r>
+      <w:r>
+        <w:rPr>
+          <w:rFonts w:asciiTheme="minorHAnsi" w:hAnsiTheme="minorHAnsi" w:cstheme="minorHAnsi"/>
+        </w:rPr>
+        <w:t xml:space="preserve">(int, </w:t>
+      </w:r>
+      <w:proofErr w:type="spellStart"/>
+      <w:r>
+        <w:rPr>
+          <w:rFonts w:ascii="Arial" w:hAnsi="Arial" w:cs="Arial"/>
+          <w:color w:val="000000"/>
+          <w:sz w:val="22"/>
+          <w:szCs w:val="22"/>
+        </w:rPr>
+        <w:t>foreignKey</w:t>
+      </w:r>
+      <w:proofErr w:type="spellEnd"/>
+      <w:r>
+        <w:rPr>
+          <w:rFonts w:ascii="Arial" w:hAnsi="Arial" w:cs="Arial"/>
+          <w:color w:val="000000"/>
+          <w:sz w:val="22"/>
+          <w:szCs w:val="22"/>
+        </w:rPr>
+        <w:t xml:space="preserve"> = “User = </w:t>
+      </w:r>
+      <w:proofErr w:type="spellStart"/>
+      <w:r>
+        <w:rPr>
+          <w:rFonts w:ascii="Arial" w:hAnsi="Arial" w:cs="Arial"/>
+          <w:color w:val="000000"/>
+          <w:sz w:val="22"/>
+          <w:szCs w:val="22"/>
+        </w:rPr>
+        <w:t>OId</w:t>
+      </w:r>
+      <w:proofErr w:type="spellEnd"/>
+      <w:r>
+        <w:rPr>
+          <w:rFonts w:ascii="Arial" w:hAnsi="Arial" w:cs="Arial"/>
+          <w:color w:val="000000"/>
+          <w:sz w:val="22"/>
+          <w:szCs w:val="22"/>
+        </w:rPr>
+        <w:t>”</w:t>
+      </w:r>
+      <w:r>
+        <w:rPr>
+          <w:rFonts w:asciiTheme="minorHAnsi" w:hAnsiTheme="minorHAnsi" w:cstheme="minorHAnsi"/>
+        </w:rPr>
+        <w:t>)</w:t>
+      </w:r>
+    </w:p>
+    <w:p>
+      <w:pPr>
+        <w:pStyle w:val="NormalWeb"/>
+        <w:numPr>
+          <w:ilvl w:val="1"/>
+          <w:numId w:val="6"/>
+        </w:numPr>
+        <w:spacing w:before="0" w:beforeAutospacing="0" w:after="0" w:afterAutospacing="0"/>
+        <w:jc w:val="both"/>
+        <w:textAlignment w:val="baseline"/>
+        <w:rPr>
+          <w:rFonts w:asciiTheme="minorHAnsi" w:hAnsiTheme="minorHAnsi" w:cstheme="minorHAnsi"/>
+        </w:rPr>
+      </w:pPr>
+      <w:proofErr w:type="spellStart"/>
+      <w:r>
+        <w:rPr>
+          <w:rFonts w:asciiTheme="minorHAnsi" w:hAnsiTheme="minorHAnsi" w:cstheme="minorHAnsi"/>
+        </w:rPr>
+        <w:t>DoctorId</w:t>
+      </w:r>
+      <w:proofErr w:type="spellEnd"/>
+      <w:r>
+        <w:rPr>
+          <w:rFonts w:asciiTheme="minorHAnsi" w:hAnsiTheme="minorHAnsi" w:cstheme="minorHAnsi"/>
+        </w:rPr>
+        <w:t xml:space="preserve"> (int, </w:t>
+      </w:r>
+      <w:proofErr w:type="spellStart"/>
+      <w:r>
+        <w:rPr>
+          <w:rFonts w:ascii="Arial" w:hAnsi="Arial" w:cs="Arial"/>
+          <w:color w:val="000000"/>
+          <w:sz w:val="22"/>
+          <w:szCs w:val="22"/>
+        </w:rPr>
+        <w:t>foreignKey</w:t>
+      </w:r>
+      <w:proofErr w:type="spellEnd"/>
+      <w:r>
+        <w:rPr>
+          <w:rFonts w:ascii="Arial" w:hAnsi="Arial" w:cs="Arial"/>
+          <w:color w:val="000000"/>
+          <w:sz w:val="22"/>
+          <w:szCs w:val="22"/>
+        </w:rPr>
+        <w:t xml:space="preserve"> = “</w:t>
+      </w:r>
+      <w:r>
+        <w:rPr>
+          <w:rFonts w:asciiTheme="minorHAnsi" w:hAnsiTheme="minorHAnsi" w:cstheme="minorHAnsi"/>
+        </w:rPr>
+        <w:t>Doctor</w:t>
+      </w:r>
+      <w:r>
+        <w:rPr>
+          <w:rFonts w:ascii="Arial" w:hAnsi="Arial" w:cs="Arial"/>
+          <w:color w:val="000000"/>
+          <w:sz w:val="22"/>
+          <w:szCs w:val="22"/>
+        </w:rPr>
+        <w:t xml:space="preserve"> = </w:t>
+      </w:r>
+      <w:proofErr w:type="spellStart"/>
+      <w:r>
+        <w:rPr>
+          <w:rFonts w:ascii="Arial" w:hAnsi="Arial" w:cs="Arial"/>
+          <w:color w:val="000000"/>
+          <w:sz w:val="22"/>
+          <w:szCs w:val="22"/>
+        </w:rPr>
+        <w:t>DrId</w:t>
+      </w:r>
+      <w:proofErr w:type="spellEnd"/>
+      <w:r>
+        <w:rPr>
+          <w:rFonts w:ascii="Arial" w:hAnsi="Arial" w:cs="Arial"/>
+          <w:color w:val="000000"/>
+          <w:sz w:val="22"/>
+          <w:szCs w:val="22"/>
+        </w:rPr>
+        <w:t>”</w:t>
+      </w:r>
+      <w:r>
+        <w:rPr>
+          <w:rFonts w:asciiTheme="minorHAnsi" w:hAnsiTheme="minorHAnsi" w:cstheme="minorHAnsi"/>
+        </w:rPr>
+        <w:t>)</w:t>
+      </w:r>
+    </w:p>
+    <w:p>
+      <w:pPr>
+        <w:pStyle w:val="NormalWeb"/>
+        <w:numPr>
+          <w:ilvl w:val="1"/>
+          <w:numId w:val="6"/>
+        </w:numPr>
+        <w:spacing w:before="0" w:beforeAutospacing="0" w:after="0" w:afterAutospacing="0"/>
+        <w:jc w:val="both"/>
+        <w:textAlignment w:val="baseline"/>
+        <w:rPr>
+          <w:rFonts w:asciiTheme="minorHAnsi" w:hAnsiTheme="minorHAnsi" w:cstheme="minorHAnsi"/>
+        </w:rPr>
+      </w:pPr>
+      <w:r>
+        <w:rPr>
+          <w:rFonts w:asciiTheme="minorHAnsi" w:hAnsiTheme="minorHAnsi" w:cstheme="minorHAnsi"/>
+        </w:rPr>
+        <w:t>Amount (decimal</w:t>
+      </w:r>
+      <w:r>
+        <w:rPr>
+          <w:rFonts w:asciiTheme="minorHAnsi" w:hAnsiTheme="minorHAnsi" w:cstheme="minorHAnsi"/>
+        </w:rPr>
+        <w:t xml:space="preserve"> </w:t>
+      </w:r>
+      <w:r>
+        <w:rPr>
+          <w:rFonts w:asciiTheme="minorHAnsi" w:hAnsiTheme="minorHAnsi" w:cstheme="minorHAnsi"/>
+          <w:color w:val="000000"/>
+          <w:sz w:val="22"/>
+          <w:szCs w:val="22"/>
+        </w:rPr>
+        <w:t>19,2</w:t>
+      </w:r>
+      <w:r>
+        <w:rPr>
+          <w:rFonts w:asciiTheme="minorHAnsi" w:hAnsiTheme="minorHAnsi" w:cstheme="minorHAnsi"/>
+        </w:rPr>
+        <w:t>)</w:t>
+      </w:r>
+    </w:p>
+    <w:p>
+      <w:pPr>
+        <w:pStyle w:val="NormalWeb"/>
+        <w:numPr>
+          <w:ilvl w:val="1"/>
+          <w:numId w:val="6"/>
+        </w:numPr>
+        <w:spacing w:before="0" w:beforeAutospacing="0" w:after="0" w:afterAutospacing="0"/>
+        <w:jc w:val="both"/>
+        <w:textAlignment w:val="baseline"/>
+        <w:rPr>
+          <w:rFonts w:asciiTheme="minorHAnsi" w:hAnsiTheme="minorHAnsi" w:cstheme="minorHAnsi"/>
+        </w:rPr>
+      </w:pPr>
+      <w:proofErr w:type="spellStart"/>
+      <w:r>
+        <w:rPr>
+          <w:rFonts w:asciiTheme="minorHAnsi" w:hAnsiTheme="minorHAnsi" w:cstheme="minorHAnsi"/>
+        </w:rPr>
+        <w:t>Created_at</w:t>
+      </w:r>
+      <w:proofErr w:type="spellEnd"/>
+      <w:r>
+        <w:rPr>
+          <w:rFonts w:asciiTheme="minorHAnsi" w:hAnsiTheme="minorHAnsi" w:cstheme="minorHAnsi"/>
+        </w:rPr>
+        <w:t xml:space="preserve"> </w:t>
+      </w:r>
+      <w:r>
+        <w:rPr>
+          <w:rFonts w:asciiTheme="minorHAnsi" w:hAnsiTheme="minorHAnsi" w:cstheme="minorHAnsi"/>
+          <w:color w:val="000000"/>
+          <w:sz w:val="22"/>
+          <w:szCs w:val="22"/>
+        </w:rPr>
+        <w:t>(datetime</w:t>
+      </w:r>
+      <w:r>
+        <w:rPr>
+          <w:rFonts w:ascii="Arial" w:hAnsi="Arial" w:cs="Arial"/>
+          <w:color w:val="000000"/>
+          <w:sz w:val="22"/>
+          <w:szCs w:val="22"/>
+        </w:rPr>
+        <w:t>)</w:t>
+      </w:r>
+    </w:p>
+    <w:p>
+      <w:pPr>
+        <w:pStyle w:val="NormalWeb"/>
+        <w:numPr>
+          <w:ilvl w:val="1"/>
+          <w:numId w:val="6"/>
+        </w:numPr>
+        <w:spacing w:before="0" w:beforeAutospacing="0" w:after="0" w:afterAutospacing="0"/>
+        <w:jc w:val="both"/>
+        <w:textAlignment w:val="baseline"/>
+        <w:rPr>
+          <w:rFonts w:asciiTheme="minorHAnsi" w:hAnsiTheme="minorHAnsi" w:cstheme="minorHAnsi"/>
+        </w:rPr>
+      </w:pPr>
+      <w:proofErr w:type="spellStart"/>
+      <w:r>
+        <w:rPr>
+          <w:rFonts w:asciiTheme="minorHAnsi" w:hAnsiTheme="minorHAnsi" w:cstheme="minorHAnsi"/>
+        </w:rPr>
+        <w:t>Created_</w:t>
+      </w:r>
+      <w:r>
+        <w:rPr>
+          <w:rFonts w:asciiTheme="minorHAnsi" w:hAnsiTheme="minorHAnsi" w:cstheme="minorHAnsi"/>
+        </w:rPr>
+        <w:t>by</w:t>
+      </w:r>
+      <w:proofErr w:type="spellEnd"/>
+      <w:r>
+        <w:rPr>
+          <w:rFonts w:asciiTheme="minorHAnsi" w:hAnsiTheme="minorHAnsi" w:cstheme="minorHAnsi"/>
+        </w:rPr>
+        <w:t xml:space="preserve"> </w:t>
+      </w:r>
+      <w:r>
+        <w:rPr>
+          <w:rFonts w:asciiTheme="minorHAnsi" w:hAnsiTheme="minorHAnsi" w:cstheme="minorHAnsi"/>
+          <w:color w:val="000000"/>
+          <w:sz w:val="22"/>
+          <w:szCs w:val="22"/>
+        </w:rPr>
+        <w:t>(Varchar 64)</w:t>
+      </w:r>
+    </w:p>
+    <w:p>
+      <w:pPr>
+        <w:pStyle w:val="NormalWeb"/>
+        <w:spacing w:before="0" w:beforeAutospacing="0" w:after="0" w:afterAutospacing="0"/>
+        <w:ind w:left="1440"/>
+        <w:jc w:val="both"/>
+        <w:textAlignment w:val="baseline"/>
+        <w:rPr>
+          <w:rFonts w:asciiTheme="minorHAnsi" w:hAnsiTheme="minorHAnsi" w:cstheme="minorHAnsi"/>
+        </w:rPr>
+      </w:pPr>
+    </w:p>
+    <w:p>
+      <w:pPr>
+        <w:pStyle w:val="NormalWeb"/>
+        <w:numPr>
+          <w:ilvl w:val="0"/>
+          <w:numId w:val="6"/>
+        </w:numPr>
+        <w:spacing w:before="0" w:beforeAutospacing="0" w:after="0" w:afterAutospacing="0"/>
+        <w:jc w:val="both"/>
+        <w:textAlignment w:val="baseline"/>
+        <w:rPr>
+          <w:rFonts w:asciiTheme="minorHAnsi" w:hAnsiTheme="minorHAnsi" w:cstheme="minorHAnsi"/>
+        </w:rPr>
+      </w:pPr>
+      <w:r>
+        <w:rPr>
+          <w:rFonts w:asciiTheme="minorHAnsi" w:hAnsiTheme="minorHAnsi" w:cstheme="minorHAnsi"/>
+        </w:rPr>
+        <w:t>Company Table</w:t>
+      </w:r>
+    </w:p>
+    <w:p>
+      <w:pPr>
+        <w:pStyle w:val="NormalWeb"/>
+        <w:numPr>
+          <w:ilvl w:val="1"/>
+          <w:numId w:val="6"/>
+        </w:numPr>
+        <w:spacing w:before="0" w:beforeAutospacing="0" w:after="0" w:afterAutospacing="0"/>
+        <w:jc w:val="both"/>
+        <w:textAlignment w:val="baseline"/>
+        <w:rPr>
+          <w:rFonts w:asciiTheme="minorHAnsi" w:hAnsiTheme="minorHAnsi" w:cstheme="minorHAnsi"/>
+        </w:rPr>
+      </w:pPr>
+      <w:r>
+        <w:rPr>
+          <w:rFonts w:asciiTheme="minorHAnsi" w:hAnsiTheme="minorHAnsi" w:cstheme="minorHAnsi"/>
+        </w:rPr>
+        <w:t>Name (Varchar 64)</w:t>
+      </w:r>
+    </w:p>
+    <w:p>
+      <w:pPr>
+        <w:pStyle w:val="NormalWeb"/>
+        <w:numPr>
+          <w:ilvl w:val="1"/>
+          <w:numId w:val="6"/>
+        </w:numPr>
+        <w:spacing w:before="0" w:beforeAutospacing="0" w:after="0" w:afterAutospacing="0"/>
+        <w:jc w:val="both"/>
+        <w:textAlignment w:val="baseline"/>
+        <w:rPr>
+          <w:rFonts w:asciiTheme="minorHAnsi" w:hAnsiTheme="minorHAnsi" w:cstheme="minorHAnsi"/>
+        </w:rPr>
+      </w:pPr>
+      <w:r>
+        <w:rPr>
+          <w:rFonts w:asciiTheme="minorHAnsi" w:hAnsiTheme="minorHAnsi" w:cstheme="minorHAnsi"/>
+        </w:rPr>
+        <w:t>Address (Varchar 128)</w:t>
+      </w:r>
+    </w:p>
+    <w:p>
+      <w:pPr>
+        <w:pStyle w:val="NormalWeb"/>
+        <w:numPr>
+          <w:ilvl w:val="1"/>
+          <w:numId w:val="6"/>
+        </w:numPr>
+        <w:spacing w:before="0" w:beforeAutospacing="0" w:after="0" w:afterAutospacing="0"/>
+        <w:jc w:val="both"/>
+        <w:textAlignment w:val="baseline"/>
+        <w:rPr>
+          <w:rFonts w:asciiTheme="minorHAnsi" w:hAnsiTheme="minorHAnsi" w:cstheme="minorHAnsi"/>
+        </w:rPr>
+      </w:pPr>
+      <w:r>
+        <w:rPr>
+          <w:rFonts w:asciiTheme="minorHAnsi" w:hAnsiTheme="minorHAnsi" w:cstheme="minorHAnsi"/>
+        </w:rPr>
+        <w:t>Balance (</w:t>
+      </w:r>
+      <w:r>
+        <w:rPr>
+          <w:rFonts w:asciiTheme="minorHAnsi" w:hAnsiTheme="minorHAnsi" w:cstheme="minorHAnsi"/>
+        </w:rPr>
+        <w:t>decimal</w:t>
+      </w:r>
+      <w:r>
+        <w:rPr>
+          <w:rFonts w:asciiTheme="minorHAnsi" w:hAnsiTheme="minorHAnsi" w:cstheme="minorHAnsi"/>
+        </w:rPr>
+        <w:t xml:space="preserve"> </w:t>
+      </w:r>
+      <w:r>
+        <w:rPr>
+          <w:rFonts w:asciiTheme="minorHAnsi" w:hAnsiTheme="minorHAnsi" w:cstheme="minorHAnsi"/>
+          <w:color w:val="000000"/>
+          <w:sz w:val="22"/>
+          <w:szCs w:val="22"/>
+        </w:rPr>
+        <w:t>19,2</w:t>
+      </w:r>
+      <w:r>
+        <w:rPr>
+          <w:rFonts w:asciiTheme="minorHAnsi" w:hAnsiTheme="minorHAnsi" w:cstheme="minorHAnsi"/>
+        </w:rPr>
+        <w:t>)</w:t>
+      </w:r>
+    </w:p>
+    <w:p>
+      <w:pPr>
+        <w:pStyle w:val="NormalWeb"/>
+        <w:spacing w:before="0" w:beforeAutospacing="0" w:after="0" w:afterAutospacing="0"/>
+        <w:jc w:val="both"/>
+        <w:textAlignment w:val="baseline"/>
+        <w:rPr>
+          <w:rFonts w:asciiTheme="minorHAnsi" w:hAnsiTheme="minorHAnsi" w:cstheme="minorHAnsi"/>
+        </w:rPr>
+      </w:pPr>
+    </w:p>
+    <w:p>
+      <w:pPr>
+        <w:pStyle w:val="NormalWeb"/>
+        <w:spacing w:before="0" w:beforeAutospacing="0" w:after="0" w:afterAutospacing="0"/>
+        <w:jc w:val="both"/>
+        <w:textAlignment w:val="baseline"/>
+        <w:rPr>
+          <w:rFonts w:asciiTheme="minorHAnsi" w:hAnsiTheme="minorHAnsi" w:cstheme="minorHAnsi"/>
+        </w:rPr>
+      </w:pPr>
+    </w:p>
+    <w:p>
+      <w:pPr>
+        <w:pStyle w:val="NormalWeb"/>
+        <w:spacing w:before="0" w:beforeAutospacing="0" w:after="0" w:afterAutospacing="0"/>
+        <w:jc w:val="both"/>
+        <w:textAlignment w:val="baseline"/>
+        <w:rPr>
+          <w:rFonts w:asciiTheme="minorHAnsi" w:hAnsiTheme="minorHAnsi" w:cstheme="minorHAnsi"/>
+        </w:rPr>
+      </w:pPr>
+    </w:p>
+    <w:p>
+      <w:pPr>
+        <w:pStyle w:val="NormalWeb"/>
+        <w:spacing w:before="0" w:beforeAutospacing="0" w:after="0" w:afterAutospacing="0"/>
+        <w:jc w:val="both"/>
+        <w:textAlignment w:val="baseline"/>
+        <w:rPr>
+          <w:rFonts w:asciiTheme="minorHAnsi" w:hAnsiTheme="minorHAnsi" w:cstheme="minorHAnsi"/>
         </w:rPr>
       </w:pPr>
     </w:p>
@@ -366,13 +4017,56 @@
         <w:rPr>
           <w:rFonts w:asciiTheme="minorHAnsi" w:hAnsiTheme="minorHAnsi" w:cstheme="minorHAnsi"/>
         </w:rPr>
-        <w:t xml:space="preserve">Database </w:t>
-      </w:r>
-      <w:r>
-        <w:rPr>
-          <w:rFonts w:asciiTheme="minorHAnsi" w:hAnsiTheme="minorHAnsi" w:cstheme="minorHAnsi"/>
-        </w:rPr>
-        <w:t>Diagram:</w:t>
+        <w:lastRenderedPageBreak/>
+        <w:t>Database Diagram:</w:t>
+      </w:r>
+    </w:p>
+    <w:p>
+      <w:r>
+        <w:rPr>
+          <w:noProof/>
+        </w:rPr>
+        <w:drawing>
+          <wp:inline distT="0" distB="0" distL="0" distR="0" wp14:anchorId="075D08FA" wp14:editId="614E5251">
+            <wp:extent cx="6694805" cy="3619500"/>
+            <wp:effectExtent l="0" t="0" r="0" b="0"/>
+            <wp:docPr id="2" name="Picture 2"/>
+            <wp:cNvGraphicFramePr>
+              <a:graphicFrameLocks xmlns:a="http://schemas.openxmlformats.org/drawingml/2006/main" noChangeAspect="1"/>
+            </wp:cNvGraphicFramePr>
+            <a:graphic xmlns:a="http://schemas.openxmlformats.org/drawingml/2006/main">
+              <a:graphicData uri="http://schemas.openxmlformats.org/drawingml/2006/picture">
+                <pic:pic xmlns:pic="http://schemas.openxmlformats.org/drawingml/2006/picture">
+                  <pic:nvPicPr>
+                    <pic:cNvPr id="2" name="Picture 2"/>
+                    <pic:cNvPicPr/>
+                  </pic:nvPicPr>
+                  <pic:blipFill>
+                    <a:blip r:embed="rId6">
+                      <a:extLst>
+                        <a:ext uri="{28A0092B-C50C-407E-A947-70E740481C1C}">
+                          <a14:useLocalDpi xmlns:a14="http://schemas.microsoft.com/office/drawing/2010/main" val="0"/>
+                        </a:ext>
+                      </a:extLst>
+                    </a:blip>
+                    <a:stretch>
+                      <a:fillRect/>
+                    </a:stretch>
+                  </pic:blipFill>
+                  <pic:spPr>
+                    <a:xfrm>
+                      <a:off x="0" y="0"/>
+                      <a:ext cx="6700297" cy="3622469"/>
+                    </a:xfrm>
+                    <a:prstGeom prst="rect">
+                      <a:avLst/>
+                    </a:prstGeom>
+                  </pic:spPr>
+                </pic:pic>
+              </a:graphicData>
+            </a:graphic>
+          </wp:inline>
+        </w:drawing>
       </w:r>
     </w:p>
     <w:p>
@@ -395,7 +4089,6 @@
           <w:rFonts w:asciiTheme="minorHAnsi" w:hAnsiTheme="minorHAnsi" w:cstheme="minorHAnsi"/>
           <w:u w:val="single"/>
         </w:rPr>
-        <w:lastRenderedPageBreak/>
         <w:t>Software Development</w:t>
       </w:r>
     </w:p>
@@ -557,7 +4250,7 @@
     </w:p>
     <w:sectPr>
       <w:pgSz w:w="12240" w:h="15840"/>
-      <w:pgMar w:top="1440" w:right="1440" w:bottom="1440" w:left="1440" w:header="720" w:footer="720" w:gutter="0"/>
+      <w:pgMar w:top="720" w:right="720" w:bottom="720" w:left="720" w:header="720" w:footer="720" w:gutter="0"/>
       <w:cols w:space="720"/>
       <w:docGrid w:linePitch="360"/>
     </w:sectPr>
@@ -681,6 +4374,224 @@
     </w:lvl>
   </w:abstractNum>
   <w:abstractNum w:abstractNumId="1" w15:restartNumberingAfterBreak="0">
+    <w:nsid w:val="34F66CBB"/>
+    <w:multiLevelType w:val="multilevel"/>
+    <w:tmpl w:val="08724416"/>
+    <w:lvl w:ilvl="0">
+      <w:start w:val="1"/>
+      <w:numFmt w:val="bullet"/>
+      <w:lvlText w:val=""/>
+      <w:lvlJc w:val="left"/>
+      <w:pPr>
+        <w:tabs>
+          <w:tab w:val="num" w:pos="720"/>
+        </w:tabs>
+        <w:ind w:left="720" w:hanging="360"/>
+      </w:pPr>
+    </w:lvl>
+    <w:lvl w:ilvl="1">
+      <w:numFmt w:val="bullet"/>
+      <w:lvlText w:val="o"/>
+      <w:lvlJc w:val="left"/>
+      <w:pPr>
+        <w:tabs>
+          <w:tab w:val="num" w:pos="1440"/>
+        </w:tabs>
+        <w:ind w:left="1440" w:hanging="360"/>
+      </w:pPr>
+    </w:lvl>
+    <w:lvl w:ilvl="2" w:tentative="1">
+      <w:numFmt w:val="bullet"/>
+      <w:lvlText w:val=""/>
+      <w:lvlJc w:val="left"/>
+      <w:pPr>
+        <w:tabs>
+          <w:tab w:val="num" w:pos="2160"/>
+        </w:tabs>
+        <w:ind w:left="2160" w:hanging="360"/>
+      </w:pPr>
+    </w:lvl>
+    <w:lvl w:ilvl="3" w:tentative="1">
+      <w:numFmt w:val="bullet"/>
+      <w:lvlText w:val=""/>
+      <w:lvlJc w:val="left"/>
+      <w:pPr>
+        <w:tabs>
+          <w:tab w:val="num" w:pos="2880"/>
+        </w:tabs>
+        <w:ind w:left="2880" w:hanging="360"/>
+      </w:pPr>
+    </w:lvl>
+    <w:lvl w:ilvl="4" w:tentative="1">
+      <w:numFmt w:val="bullet"/>
+      <w:lvlText w:val=""/>
+      <w:lvlJc w:val="left"/>
+      <w:pPr>
+        <w:tabs>
+          <w:tab w:val="num" w:pos="3600"/>
+        </w:tabs>
+        <w:ind w:left="3600" w:hanging="360"/>
+      </w:pPr>
+    </w:lvl>
+    <w:lvl w:ilvl="5" w:tentative="1">
+      <w:numFmt w:val="bullet"/>
+      <w:lvlText w:val=""/>
+      <w:lvlJc w:val="left"/>
+      <w:pPr>
+        <w:tabs>
+          <w:tab w:val="num" w:pos="4320"/>
+        </w:tabs>
+        <w:ind w:left="4320" w:hanging="360"/>
+      </w:pPr>
+    </w:lvl>
+    <w:lvl w:ilvl="6" w:tentative="1">
+      <w:numFmt w:val="bullet"/>
+      <w:lvlText w:val=""/>
+      <w:lvlJc w:val="left"/>
+      <w:pPr>
+        <w:tabs>
+          <w:tab w:val="num" w:pos="5040"/>
+        </w:tabs>
+        <w:ind w:left="5040" w:hanging="360"/>
+      </w:pPr>
+    </w:lvl>
+    <w:lvl w:ilvl="7" w:tentative="1">
+      <w:numFmt w:val="bullet"/>
+      <w:lvlText w:val=""/>
+      <w:lvlJc w:val="left"/>
+      <w:pPr>
+        <w:tabs>
+          <w:tab w:val="num" w:pos="5760"/>
+        </w:tabs>
+        <w:ind w:left="5760" w:hanging="360"/>
+      </w:pPr>
+    </w:lvl>
+    <w:lvl w:ilvl="8" w:tentative="1">
+      <w:numFmt w:val="bullet"/>
+      <w:lvlText w:val=""/>
+      <w:lvlJc w:val="left"/>
+      <w:pPr>
+        <w:tabs>
+          <w:tab w:val="num" w:pos="6480"/>
+        </w:tabs>
+        <w:ind w:left="6480" w:hanging="360"/>
+      </w:pPr>
+    </w:lvl>
+  </w:abstractNum>
+  <w:abstractNum w:abstractNumId="2" w15:restartNumberingAfterBreak="0">
+    <w:nsid w:val="53CA2231"/>
+    <w:multiLevelType w:val="multilevel"/>
+    <w:tmpl w:val="04090021"/>
+    <w:lvl w:ilvl="0">
+      <w:start w:val="1"/>
+      <w:numFmt w:val="bullet"/>
+      <w:lvlText w:val=""/>
+      <w:lvlJc w:val="left"/>
+      <w:pPr>
+        <w:ind w:left="1080" w:hanging="360"/>
+      </w:pPr>
+      <w:rPr>
+        <w:rFonts w:ascii="Wingdings" w:hAnsi="Wingdings" w:hint="default"/>
+      </w:rPr>
+    </w:lvl>
+    <w:lvl w:ilvl="1">
+      <w:start w:val="1"/>
+      <w:numFmt w:val="bullet"/>
+      <w:lvlText w:val=""/>
+      <w:lvlJc w:val="left"/>
+      <w:pPr>
+        <w:ind w:left="1440" w:hanging="360"/>
+      </w:pPr>
+      <w:rPr>
+        <w:rFonts w:ascii="Wingdings" w:hAnsi="Wingdings" w:hint="default"/>
+      </w:rPr>
+    </w:lvl>
+    <w:lvl w:ilvl="2">
+      <w:start w:val="1"/>
+      <w:numFmt w:val="bullet"/>
+      <w:lvlText w:val=""/>
+      <w:lvlJc w:val="left"/>
+      <w:pPr>
+        <w:ind w:left="1800" w:hanging="360"/>
+      </w:pPr>
+      <w:rPr>
+        <w:rFonts w:ascii="Wingdings" w:hAnsi="Wingdings" w:hint="default"/>
+      </w:rPr>
+    </w:lvl>
+    <w:lvl w:ilvl="3">
+      <w:start w:val="1"/>
+      <w:numFmt w:val="bullet"/>
+      <w:lvlText w:val=""/>
+      <w:lvlJc w:val="left"/>
+      <w:pPr>
+        <w:ind w:left="2160" w:hanging="360"/>
+      </w:pPr>
+      <w:rPr>
+        <w:rFonts w:ascii="Symbol" w:hAnsi="Symbol" w:hint="default"/>
+      </w:rPr>
+    </w:lvl>
+    <w:lvl w:ilvl="4">
+      <w:start w:val="1"/>
+      <w:numFmt w:val="bullet"/>
+      <w:lvlText w:val=""/>
+      <w:lvlJc w:val="left"/>
+      <w:pPr>
+        <w:ind w:left="2520" w:hanging="360"/>
+      </w:pPr>
+      <w:rPr>
+        <w:rFonts w:ascii="Symbol" w:hAnsi="Symbol" w:hint="default"/>
+      </w:rPr>
+    </w:lvl>
+    <w:lvl w:ilvl="5">
+      <w:start w:val="1"/>
+      <w:numFmt w:val="bullet"/>
+      <w:lvlText w:val=""/>
+      <w:lvlJc w:val="left"/>
+      <w:pPr>
+        <w:ind w:left="2880" w:hanging="360"/>
+      </w:pPr>
+      <w:rPr>
+        <w:rFonts w:ascii="Wingdings" w:hAnsi="Wingdings" w:hint="default"/>
+      </w:rPr>
+    </w:lvl>
+    <w:lvl w:ilvl="6">
+      <w:start w:val="1"/>
+      <w:numFmt w:val="bullet"/>
+      <w:lvlText w:val=""/>
+      <w:lvlJc w:val="left"/>
+      <w:pPr>
+        <w:ind w:left="3240" w:hanging="360"/>
+      </w:pPr>
+      <w:rPr>
+        <w:rFonts w:ascii="Wingdings" w:hAnsi="Wingdings" w:hint="default"/>
+      </w:rPr>
+    </w:lvl>
+    <w:lvl w:ilvl="7">
+      <w:start w:val="1"/>
+      <w:numFmt w:val="bullet"/>
+      <w:lvlText w:val=""/>
+      <w:lvlJc w:val="left"/>
+      <w:pPr>
+        <w:ind w:left="3600" w:hanging="360"/>
+      </w:pPr>
+      <w:rPr>
+        <w:rFonts w:ascii="Symbol" w:hAnsi="Symbol" w:hint="default"/>
+      </w:rPr>
+    </w:lvl>
+    <w:lvl w:ilvl="8">
+      <w:start w:val="1"/>
+      <w:numFmt w:val="bullet"/>
+      <w:lvlText w:val=""/>
+      <w:lvlJc w:val="left"/>
+      <w:pPr>
+        <w:ind w:left="3960" w:hanging="360"/>
+      </w:pPr>
+      <w:rPr>
+        <w:rFonts w:ascii="Symbol" w:hAnsi="Symbol" w:hint="default"/>
+      </w:rPr>
+    </w:lvl>
+  </w:abstractNum>
+  <w:abstractNum w:abstractNumId="3" w15:restartNumberingAfterBreak="0">
     <w:nsid w:val="5EF93C31"/>
     <w:multiLevelType w:val="hybridMultilevel"/>
     <w:tmpl w:val="B082EF80"/>
@@ -793,11 +4704,137 @@
       </w:rPr>
     </w:lvl>
   </w:abstractNum>
+  <w:abstractNum w:abstractNumId="4" w15:restartNumberingAfterBreak="0">
+    <w:nsid w:val="755F7ED2"/>
+    <w:multiLevelType w:val="hybridMultilevel"/>
+    <w:tmpl w:val="2B387CCE"/>
+    <w:lvl w:ilvl="0" w:tplc="04090001">
+      <w:start w:val="1"/>
+      <w:numFmt w:val="bullet"/>
+      <w:lvlText w:val=""/>
+      <w:lvlJc w:val="left"/>
+      <w:pPr>
+        <w:ind w:left="720" w:hanging="360"/>
+      </w:pPr>
+      <w:rPr>
+        <w:rFonts w:ascii="Symbol" w:hAnsi="Symbol" w:hint="default"/>
+      </w:rPr>
+    </w:lvl>
+    <w:lvl w:ilvl="1" w:tplc="04090003">
+      <w:start w:val="1"/>
+      <w:numFmt w:val="bullet"/>
+      <w:lvlText w:val="o"/>
+      <w:lvlJc w:val="left"/>
+      <w:pPr>
+        <w:ind w:left="1440" w:hanging="360"/>
+      </w:pPr>
+      <w:rPr>
+        <w:rFonts w:ascii="Courier New" w:hAnsi="Courier New" w:cs="Courier New" w:hint="default"/>
+      </w:rPr>
+    </w:lvl>
+    <w:lvl w:ilvl="2" w:tplc="04090005" w:tentative="1">
+      <w:start w:val="1"/>
+      <w:numFmt w:val="bullet"/>
+      <w:lvlText w:val=""/>
+      <w:lvlJc w:val="left"/>
+      <w:pPr>
+        <w:ind w:left="2160" w:hanging="360"/>
+      </w:pPr>
+      <w:rPr>
+        <w:rFonts w:ascii="Wingdings" w:hAnsi="Wingdings" w:hint="default"/>
+      </w:rPr>
+    </w:lvl>
+    <w:lvl w:ilvl="3" w:tplc="04090001" w:tentative="1">
+      <w:start w:val="1"/>
+      <w:numFmt w:val="bullet"/>
+      <w:lvlText w:val=""/>
+      <w:lvlJc w:val="left"/>
+      <w:pPr>
+        <w:ind w:left="2880" w:hanging="360"/>
+      </w:pPr>
+      <w:rPr>
+        <w:rFonts w:ascii="Symbol" w:hAnsi="Symbol" w:hint="default"/>
+      </w:rPr>
+    </w:lvl>
+    <w:lvl w:ilvl="4" w:tplc="04090003" w:tentative="1">
+      <w:start w:val="1"/>
+      <w:numFmt w:val="bullet"/>
+      <w:lvlText w:val="o"/>
+      <w:lvlJc w:val="left"/>
+      <w:pPr>
+        <w:ind w:left="3600" w:hanging="360"/>
+      </w:pPr>
+      <w:rPr>
+        <w:rFonts w:ascii="Courier New" w:hAnsi="Courier New" w:cs="Courier New" w:hint="default"/>
+      </w:rPr>
+    </w:lvl>
+    <w:lvl w:ilvl="5" w:tplc="04090005" w:tentative="1">
+      <w:start w:val="1"/>
+      <w:numFmt w:val="bullet"/>
+      <w:lvlText w:val=""/>
+      <w:lvlJc w:val="left"/>
+      <w:pPr>
+        <w:ind w:left="4320" w:hanging="360"/>
+      </w:pPr>
+      <w:rPr>
+        <w:rFonts w:ascii="Wingdings" w:hAnsi="Wingdings" w:hint="default"/>
+      </w:rPr>
+    </w:lvl>
+    <w:lvl w:ilvl="6" w:tplc="04090001" w:tentative="1">
+      <w:start w:val="1"/>
+      <w:numFmt w:val="bullet"/>
+      <w:lvlText w:val=""/>
+      <w:lvlJc w:val="left"/>
+      <w:pPr>
+        <w:ind w:left="5040" w:hanging="360"/>
+      </w:pPr>
+      <w:rPr>
+        <w:rFonts w:ascii="Symbol" w:hAnsi="Symbol" w:hint="default"/>
+      </w:rPr>
+    </w:lvl>
+    <w:lvl w:ilvl="7" w:tplc="04090003" w:tentative="1">
+      <w:start w:val="1"/>
+      <w:numFmt w:val="bullet"/>
+      <w:lvlText w:val="o"/>
+      <w:lvlJc w:val="left"/>
+      <w:pPr>
+        <w:ind w:left="5760" w:hanging="360"/>
+      </w:pPr>
+      <w:rPr>
+        <w:rFonts w:ascii="Courier New" w:hAnsi="Courier New" w:cs="Courier New" w:hint="default"/>
+      </w:rPr>
+    </w:lvl>
+    <w:lvl w:ilvl="8" w:tplc="04090005" w:tentative="1">
+      <w:start w:val="1"/>
+      <w:numFmt w:val="bullet"/>
+      <w:lvlText w:val=""/>
+      <w:lvlJc w:val="left"/>
+      <w:pPr>
+        <w:ind w:left="6480" w:hanging="360"/>
+      </w:pPr>
+      <w:rPr>
+        <w:rFonts w:ascii="Wingdings" w:hAnsi="Wingdings" w:hint="default"/>
+      </w:rPr>
+    </w:lvl>
+  </w:abstractNum>
   <w:num w:numId="1">
     <w:abstractNumId w:val="0"/>
   </w:num>
   <w:num w:numId="2">
+    <w:abstractNumId w:val="3"/>
+  </w:num>
+  <w:num w:numId="3">
     <w:abstractNumId w:val="1"/>
+  </w:num>
+  <w:num w:numId="4">
+    <w:abstractNumId w:val="1"/>
+    <w:lvlOverride w:ilvl="0"/>
+  </w:num>
+  <w:num w:numId="5">
+    <w:abstractNumId w:val="4"/>
+  </w:num>
+  <w:num w:numId="6">
+    <w:abstractNumId w:val="2"/>
   </w:num>
 </w:numbering>
 </file>
@@ -1364,7 +5401,6 @@
     <w:name w:val="Normal (Web)"/>
     <w:basedOn w:val="Normal"/>
     <w:uiPriority w:val="99"/>
-    <w:semiHidden/>
     <w:unhideWhenUsed/>
     <w:rsid w:val="002508E5"/>
     <w:pPr>

</xml_diff>

<commit_message>
Documentation & SQL Query Updated
</commit_message>
<xml_diff>
--- a/pre-test-jan/Documentation/Online Booking System Software Requirement Specification Document.docx
+++ b/pre-test-jan/Documentation/Online Booking System Software Requirement Specification Document.docx
@@ -3830,15 +3830,18 @@
       </w:r>
     </w:p>
     <w:p>
+      <w:pPr>
+        <w:ind w:firstLine="720"/>
+      </w:pPr>
       <w:r>
         <w:rPr>
           <w:noProof/>
         </w:rPr>
         <w:drawing>
-          <wp:inline distT="0" distB="0" distL="0" distR="0" wp14:anchorId="075D08FA" wp14:editId="614E5251">
-            <wp:extent cx="6694805" cy="3619500"/>
-            <wp:effectExtent l="0" t="0" r="0" b="0"/>
-            <wp:docPr id="2" name="Picture 2"/>
+          <wp:inline distT="0" distB="0" distL="0" distR="0" wp14:anchorId="01FFEA82" wp14:editId="76A1B191">
+            <wp:extent cx="6077262" cy="4470630"/>
+            <wp:effectExtent l="0" t="0" r="0" b="6350"/>
+            <wp:docPr id="15" name="Picture 15"/>
             <wp:cNvGraphicFramePr>
               <a:graphicFrameLocks xmlns:a="http://schemas.openxmlformats.org/drawingml/2006/main" noChangeAspect="1"/>
             </wp:cNvGraphicFramePr>
@@ -3846,7 +3849,7 @@
               <a:graphicData uri="http://schemas.openxmlformats.org/drawingml/2006/picture">
                 <pic:pic xmlns:pic="http://schemas.openxmlformats.org/drawingml/2006/picture">
                   <pic:nvPicPr>
-                    <pic:cNvPr id="2" name="Picture 2"/>
+                    <pic:cNvPr id="15" name="Picture 15"/>
                     <pic:cNvPicPr/>
                   </pic:nvPicPr>
                   <pic:blipFill>
@@ -3864,7 +3867,7 @@
                   <pic:spPr>
                     <a:xfrm>
                       <a:off x="0" y="0"/>
-                      <a:ext cx="6700297" cy="3622469"/>
+                      <a:ext cx="6077262" cy="4470630"/>
                     </a:xfrm>
                     <a:prstGeom prst="rect">
                       <a:avLst/>

</xml_diff>